<commit_message>
Added the literature review
readme changes and literature review added to document
</commit_message>
<xml_diff>
--- a/435 Paper Deliverable 2.docx
+++ b/435 Paper Deliverable 2.docx
@@ -488,84 +488,37 @@
     </w:p>
     <w:p>
       <w:pPr>
-        <w:pStyle w:val="Abstract"/>
+        <w:pStyle w:val="Keywords"/>
+      </w:pPr>
+      <w:r>
         <w:rPr>
           <w:b w:val="0"/>
           <w:bCs w:val="0"/>
-          <w:i/>
-          <w:iCs/>
-        </w:rPr>
-      </w:pPr>
+          <w:i w:val="0"/>
+          <w:color w:val="000000"/>
+          <w:shd w:val="clear" w:color="auto" w:fill="FFFFFF"/>
+        </w:rPr>
+        <w:t>The growing need for socially responsible AI and machine learning algorithms has brought about discussion for the best techniques to mitigate these concerns. This issue can be explained from increasing privacy worries within the current data driven world. AI and machine learning algorithms are at the heart of this problem as they are harder to adapt to the long list of regulations that data and privacy are facing. A common proposition is differential privacy, our findings support this solution and delve into the specific frameworks that have the best long</w:t>
+      </w:r>
       <w:r>
         <w:rPr>
           <w:b w:val="0"/>
           <w:bCs w:val="0"/>
+          <w:i w:val="0"/>
           <w:color w:val="000000"/>
           <w:shd w:val="clear" w:color="auto" w:fill="FFFFFF"/>
         </w:rPr>
-        <w:t xml:space="preserve">The growing need for socially responsible AI and machine learning algorithms has brought about discussion for the best techniques to mitigate these concerns. This issue can be explained from increasing privacy worries within the current data driven world. AI and machine learning algorithms are at the heart of this problem as they are harder to adapt to the long list of regulations that data and privacy are facing. A common proposition is differential privacy, our findings support this solution and delve into the specific frameworks that have the best </w:t>
+        <w:t>-</w:t>
       </w:r>
       <w:r>
         <w:rPr>
           <w:b w:val="0"/>
           <w:bCs w:val="0"/>
+          <w:i w:val="0"/>
           <w:color w:val="000000"/>
           <w:shd w:val="clear" w:color="auto" w:fill="FFFFFF"/>
         </w:rPr>
-        <w:t>long-term</w:t>
-      </w:r>
-      <w:r>
-        <w:rPr>
-          <w:b w:val="0"/>
-          <w:bCs w:val="0"/>
-          <w:color w:val="000000"/>
-          <w:shd w:val="clear" w:color="auto" w:fill="FFFFFF"/>
-        </w:rPr>
-        <w:t xml:space="preserve"> approaches.</w:t>
-      </w:r>
-    </w:p>
-    <w:p>
-      <w:pPr>
-        <w:pStyle w:val="Keywords"/>
-      </w:pPr>
-      <w:r>
-        <w:t>Keywords—</w:t>
-      </w:r>
-      <w:r>
-        <w:t>component</w:t>
-      </w:r>
-      <w:r>
-        <w:t>,</w:t>
-      </w:r>
-      <w:r>
-        <w:t xml:space="preserve"> formatting</w:t>
-      </w:r>
-      <w:r>
-        <w:t>,</w:t>
-      </w:r>
-      <w:r>
-        <w:t xml:space="preserve"> style</w:t>
-      </w:r>
-      <w:r>
-        <w:t>,</w:t>
-      </w:r>
-      <w:r>
-        <w:t xml:space="preserve"> styling</w:t>
-      </w:r>
-      <w:r>
-        <w:t>,</w:t>
-      </w:r>
-      <w:r>
-        <w:t xml:space="preserve"> insert (</w:t>
-      </w:r>
-      <w:r>
-        <w:rPr>
-          <w:b w:val="0"/>
-        </w:rPr>
-        <w:t>key words</w:t>
-      </w:r>
-      <w:r>
-        <w:t>)</w:t>
+        <w:t>term approaches. Due to research restraints and concerns about accuracy we delve into the global DP approach over the local DP approach. Using the CIFAR - 10 dataset we apply the Laplace mechanism in order to show an example of its application in adding more noise to the data the more sensitive it is. This shows the applicability of global DP as well as some of the shortcomings that are associated with the addition of varying levels of noise into a dataset.</w:t>
       </w:r>
     </w:p>
     <w:p>
@@ -573,17 +526,7 @@
         <w:pStyle w:val="Heading1"/>
       </w:pPr>
       <w:r>
-        <w:t>Introduction (</w:t>
-      </w:r>
-      <w:r>
-        <w:rPr>
-          <w:rFonts w:eastAsia="MS Mincho"/>
-          <w:i/>
-        </w:rPr>
-        <w:t>Heading 1</w:t>
-      </w:r>
-      <w:r>
-        <w:t>)</w:t>
+        <w:t>Introduction</w:t>
       </w:r>
     </w:p>
     <w:p>
@@ -641,7 +584,6 @@
         </w:rPr>
         <w:t xml:space="preserve"> AI and machine learning algorithms </w:t>
       </w:r>
-      <w:proofErr w:type="gramStart"/>
       <w:r>
         <w:rPr>
           <w:color w:val="000000"/>
@@ -649,9 +591,8 @@
           <w:szCs w:val="20"/>
           <w:shd w:val="clear" w:color="auto" w:fill="FFFFFF"/>
         </w:rPr>
-        <w:t>have to</w:t>
-      </w:r>
-      <w:proofErr w:type="gramEnd"/>
+        <w:t>must</w:t>
+      </w:r>
       <w:r>
         <w:rPr>
           <w:color w:val="000000"/>
@@ -757,7 +698,7 @@
           <w:szCs w:val="20"/>
           <w:shd w:val="clear" w:color="auto" w:fill="FFFFFF"/>
         </w:rPr>
-        <w:t xml:space="preserve">The rest of the paper is structured as follows: In Section 1, we discuss the best current methods, in Section 2 we discuss our takeaways and how these influenced our approach, in Section 3 we will discuss the implementation </w:t>
+        <w:t xml:space="preserve">The rest of the paper is structured as follows: In Section 1, we discuss the best current methods, in Section 2 </w:t>
       </w:r>
       <w:r>
         <w:rPr>
@@ -766,7 +707,7 @@
           <w:szCs w:val="20"/>
           <w:shd w:val="clear" w:color="auto" w:fill="FFFFFF"/>
         </w:rPr>
-        <w:t>of our frameworks, in Section 4 we will discuss the results and what they mean. </w:t>
+        <w:t>we discuss our takeaways and how these influenced our approach, in Section 3 we will discuss the implementation of our frameworks, in Section 4 we will discuss the results and what they mean. </w:t>
       </w:r>
     </w:p>
     <w:p>
@@ -774,7 +715,522 @@
         <w:pStyle w:val="Heading1"/>
       </w:pPr>
       <w:r>
-        <w:t>Ease of Use</w:t>
+        <w:t>Literature Review</w:t>
+      </w:r>
+    </w:p>
+    <w:p>
+      <w:pPr>
+        <w:pStyle w:val="references"/>
+        <w:ind w:start="17.70pt" w:hanging="17.70pt"/>
+      </w:pPr>
+      <w:r>
+        <w:t>This experiment tests machine learning neural networks on mock image processing datasets MNIST and CIFAR-10</w:t>
+      </w:r>
+    </w:p>
+    <w:p>
+      <w:pPr>
+        <w:pStyle w:val="references"/>
+        <w:numPr>
+          <w:ilvl w:val="0"/>
+          <w:numId w:val="0"/>
+        </w:numPr>
+        <w:ind w:start="18pt"/>
+      </w:pPr>
+      <w:r>
+        <w:t>They utilize the TensorFlow machine learning framework for this experiment. The researchers use training accuracy as a metric for the experiment. When graphing results, the accuracy is put on the y-axis while the x-axis deals with one parameter changing. There are also graphs relating noise level to accuracy. It was mentioned that the datasets tested on are not as large as other training datasets available. There are also other training datasets like LSTM (language modeling) This paper uses approaches on more than one dataset. We will be testing one dataset instead. They also are only using one machine learning framework while our group will be using two.</w:t>
+      </w:r>
+    </w:p>
+    <w:p>
+      <w:pPr>
+        <w:pStyle w:val="references"/>
+        <w:numPr>
+          <w:ilvl w:val="0"/>
+          <w:numId w:val="0"/>
+        </w:numPr>
+        <w:ind w:start="18pt"/>
+      </w:pPr>
+    </w:p>
+    <w:p>
+      <w:pPr>
+        <w:pStyle w:val="references"/>
+        <w:numPr>
+          <w:ilvl w:val="0"/>
+          <w:numId w:val="0"/>
+        </w:numPr>
+        <w:ind w:start="18pt" w:hanging="18pt"/>
+      </w:pPr>
+      <w:r>
+        <w:t xml:space="preserve">[2]    </w:t>
+      </w:r>
+      <w:r>
+        <w:t>To start, there has been the creation of algorithms which are shown in this book which are able to deter people from trying to invade privacy with approaches in which their computing power is unknown. This process they describe is done through syntheticizers which is meant to create a synthetic database which preserves privacy. (page 174) The methods in which I described above include the use of syntheticizers, when its job is to release a random subset of input data such that any breach of the system is not a breach of privacy. This method creates a disarray of data which cannot be connected to an individual or even connected to other pieces of data which may have also been leaked. The pros of this approach is that there is no current computing power which could cause a major privacy concern during a breach, however with rapid developing computing power and algorithm complexity, this could be beached and cause a major problem eventually. The main problem with this solution is that the algorithm is not going to be efficient enough in the future and eventually will need to be optimized or changed. The current scope focuses on attacks of a major database as a whole, whereas an attack on a small database or just a subsection of a large database is still an issue. We will be working with a database which covers this smaller size set which will help enforce a protection of privacy for these smaller, more vulnerable datasets.</w:t>
+      </w:r>
+    </w:p>
+    <w:p>
+      <w:pPr>
+        <w:pStyle w:val="references"/>
+        <w:numPr>
+          <w:ilvl w:val="0"/>
+          <w:numId w:val="0"/>
+        </w:numPr>
+        <w:ind w:start="18pt" w:hanging="18pt"/>
+      </w:pPr>
+    </w:p>
+    <w:p>
+      <w:pPr>
+        <w:pStyle w:val="references"/>
+        <w:numPr>
+          <w:ilvl w:val="0"/>
+          <w:numId w:val="0"/>
+        </w:numPr>
+        <w:ind w:start="18pt" w:hanging="18pt"/>
+      </w:pPr>
+      <w:r>
+        <w:rPr>
+          <w:color w:val="000000"/>
+        </w:rPr>
+        <w:t xml:space="preserve">[3]   </w:t>
+      </w:r>
+      <w:r>
+        <w:t xml:space="preserve">Developed a statistical approach to differential privacy in which data can be used to release public information without releasing sensitive personal information through a curator using the developed math based algorithms to separate sensitive data. The method to do what is above mentioned, is to use statistically based algorithms on databases in order to separate people's personal information from any released information. </w:t>
+      </w:r>
+      <w:r>
+        <w:tab/>
+        <w:t>The results of this approach show that these algorithms are “successful” at separating people's personal information, but are affected by size of datasets as well as perfectly separating the data. The shortcomings mainly come from the complexity and size of the datasets being tested as this can affect the accuracy of the results and cause issues. There is also the issue of computational demand from some of the specific algorithms especially when dealing with large datasets. There is not much left to be done as they are already tested, but perfecting these techniques and somehow lowering the time complexity of these solutions. We will be working with smaller datasets.</w:t>
+      </w:r>
+    </w:p>
+    <w:p>
+      <w:pPr>
+        <w:pStyle w:val="references"/>
+        <w:numPr>
+          <w:ilvl w:val="0"/>
+          <w:numId w:val="0"/>
+        </w:numPr>
+        <w:ind w:start="18pt" w:hanging="18pt"/>
+      </w:pPr>
+    </w:p>
+    <w:p>
+      <w:pPr>
+        <w:pStyle w:val="references"/>
+        <w:numPr>
+          <w:ilvl w:val="0"/>
+          <w:numId w:val="0"/>
+        </w:numPr>
+        <w:ind w:start="18pt" w:hanging="18pt"/>
+      </w:pPr>
+      <w:r>
+        <w:lastRenderedPageBreak/>
+        <w:t>[4]</w:t>
+      </w:r>
+      <w:r>
+        <w:tab/>
+      </w:r>
+      <w:r>
+        <w:t>This talk is about google brain which trains machine learning to protect privacy. They use machine learning in order to protect privacy by using an algorithm to convert each of the ‘trees’ in the ‘forest’ and randomly move them around the forest. This makes the position of the data unpredictable and protects privacy by making it much harder for the attacker to replicate the data positions/connections. The pros of this approach is that the data is being generated with AI which is much more unpredictable than a randomizer, cons are that the AI takes much longer to jumble the data and especially takes longer the more data it is being used on. There are strong guarantees that this will strongly help privacy protection, and there is improvement still to be done with the complexity of the AI and its efficiency.`</w:t>
+      </w:r>
+    </w:p>
+    <w:p>
+      <w:pPr>
+        <w:pStyle w:val="references"/>
+        <w:numPr>
+          <w:ilvl w:val="0"/>
+          <w:numId w:val="0"/>
+        </w:numPr>
+        <w:ind w:start="18pt" w:hanging="18pt"/>
+      </w:pPr>
+    </w:p>
+    <w:p>
+      <w:pPr>
+        <w:pStyle w:val="references"/>
+        <w:numPr>
+          <w:ilvl w:val="0"/>
+          <w:numId w:val="0"/>
+        </w:numPr>
+        <w:ind w:start="18pt" w:hanging="18pt"/>
+      </w:pPr>
+      <w:r>
+        <w:rPr>
+          <w:color w:val="000000"/>
+        </w:rPr>
+        <w:t>[5]</w:t>
+      </w:r>
+      <w:r>
+        <w:rPr>
+          <w:color w:val="000000"/>
+        </w:rPr>
+        <w:tab/>
+      </w:r>
+      <w:r>
+        <w:t>The researchers propose an algorithm to ensure differential privacy within federated learning. They show that a client’s participation in federated learning is hidden while the performance is high. They ensure differential privacy with a slight decrease in performance. Divided a sorted MNIST dataset into shards. Measures accuracy of digital accuracy comparing non differentially and differentially private methods. It also tests the amount of clients involved to analyze the scalability of this solution. The research shows that differential privacy is possible when the number of parties is high. Does not reach optimal bounds of signal to noise ratio in dependence of communication round. The researchers would also like to further investigate the connection with information theory. Our group is not researching federated learning, so our approaches will differ significantly due to this factor.</w:t>
+      </w:r>
+    </w:p>
+    <w:p>
+      <w:pPr>
+        <w:pStyle w:val="references"/>
+        <w:numPr>
+          <w:ilvl w:val="0"/>
+          <w:numId w:val="0"/>
+        </w:numPr>
+        <w:ind w:start="18pt" w:hanging="18pt"/>
+      </w:pPr>
+    </w:p>
+    <w:p>
+      <w:pPr>
+        <w:pStyle w:val="references"/>
+        <w:numPr>
+          <w:ilvl w:val="0"/>
+          <w:numId w:val="0"/>
+        </w:numPr>
+        <w:ind w:start="18pt" w:hanging="18pt"/>
+      </w:pPr>
+      <w:r>
+        <w:t>[6]</w:t>
+      </w:r>
+      <w:r>
+        <w:tab/>
+      </w:r>
+      <w:r>
+        <w:t>There have been implementations of AI which are meant to protect/preserve privacy. This makes the cloud a useful tool for privacy protection putting data in these train models which are better than a centralized database. This uses the method of using people’s on-device data which prevents the threat of a centralized attack, but also incurs the risk of privacy protection on their personal device. This makes data harder to reach for attackers since they will need a more directed attack towards an individual and will not come out with a large privacy breach. Pros are that people are able to protect their own privacy which gives more privacy to the user if they choose to protect themselves better than others. The shortcomings are that people who are not as educated around technology and privacy could struggle to understand how they’re being protected or how to protect themselves. There is more room for room for improvement of this method and we should see to dive into a similar dataset with individuals and their own data.</w:t>
+      </w:r>
+    </w:p>
+    <w:p>
+      <w:pPr>
+        <w:pStyle w:val="references"/>
+        <w:numPr>
+          <w:ilvl w:val="0"/>
+          <w:numId w:val="0"/>
+        </w:numPr>
+        <w:ind w:start="18pt" w:hanging="18pt"/>
+      </w:pPr>
+    </w:p>
+    <w:p>
+      <w:pPr>
+        <w:pStyle w:val="references"/>
+        <w:numPr>
+          <w:ilvl w:val="0"/>
+          <w:numId w:val="0"/>
+        </w:numPr>
+        <w:ind w:start="18pt" w:hanging="18pt"/>
+      </w:pPr>
+      <w:r>
+        <w:t>[7]</w:t>
+      </w:r>
+      <w:r>
+        <w:tab/>
+      </w:r>
+      <w:r>
+        <w:t>The paper goes over federated learning and the four core challenges with implementing it: expensive communication, systems heterogeneity, statistical heterogeneity, and privacy concerns. The paper is structured in addressing the four core challenges listed above. This method hits the nail on the head with bringing out concerns with federated learning. There may be other concerns that these four categories do not touch upon. Developing device-specific privacy restriction on a granular level instead of covering privacy at a global and local level. Ensure that future testing is grounded in real-world settings, assumptions, and datasets. This will help bring forward new solutions for the future.</w:t>
+      </w:r>
+    </w:p>
+    <w:p>
+      <w:pPr>
+        <w:pStyle w:val="references"/>
+        <w:numPr>
+          <w:ilvl w:val="0"/>
+          <w:numId w:val="0"/>
+        </w:numPr>
+        <w:ind w:start="18pt"/>
+      </w:pPr>
+      <w:r>
+        <w:t>This paper does not execute hands on analysis with mock datasets, but gives an overview of concerns with federated learning. Our group will harvest results through mock datasets and have data to analyze.</w:t>
+      </w:r>
+    </w:p>
+    <w:p>
+      <w:pPr>
+        <w:pStyle w:val="references"/>
+        <w:numPr>
+          <w:ilvl w:val="0"/>
+          <w:numId w:val="0"/>
+        </w:numPr>
+        <w:ind w:start="18pt"/>
+      </w:pPr>
+    </w:p>
+    <w:p>
+      <w:pPr>
+        <w:pStyle w:val="references"/>
+        <w:numPr>
+          <w:ilvl w:val="0"/>
+          <w:numId w:val="0"/>
+        </w:numPr>
+        <w:ind w:start="18pt" w:hanging="18pt"/>
+      </w:pPr>
+      <w:r>
+        <w:rPr>
+          <w:color w:val="000000"/>
+        </w:rPr>
+        <w:t>[8]</w:t>
+      </w:r>
+      <w:r>
+        <w:rPr>
+          <w:color w:val="000000"/>
+        </w:rPr>
+        <w:tab/>
+      </w:r>
+      <w:r>
+        <w:t>This is a description of what differential privacy is and how it works under the definition of being a privacy method. The description shows how differential privacy works in terms of the use of all data of an individual between two databases is the same, however using differential privacy they’re protected. This lowers the probability any specific user could have a privacy breach because of the connected data being scattered through the two databases with no correlations that could be made. There is more to be done as our group will explore the privacy vulnerabilities while still having two different databases to make it harder to correlate the data.</w:t>
+      </w:r>
+    </w:p>
+    <w:p>
+      <w:pPr>
+        <w:pStyle w:val="references"/>
+        <w:numPr>
+          <w:ilvl w:val="0"/>
+          <w:numId w:val="0"/>
+        </w:numPr>
+        <w:ind w:start="18pt" w:hanging="18pt"/>
+      </w:pPr>
+    </w:p>
+    <w:p>
+      <w:pPr>
+        <w:pStyle w:val="references"/>
+        <w:numPr>
+          <w:ilvl w:val="0"/>
+          <w:numId w:val="0"/>
+        </w:numPr>
+        <w:ind w:start="18pt" w:hanging="18pt"/>
+      </w:pPr>
+      <w:r>
+        <w:t>[9]</w:t>
+      </w:r>
+      <w:r>
+        <w:tab/>
+      </w:r>
+      <w:r>
+        <w:t xml:space="preserve">There is a method which was created by Aircloak called Diffix which anonymizes data in SQL and makes bug reports which help troubleshoot vulnerabilities in a system. This is done through the use of an algorithm which uses searches in order to find data which could be linked together in a white hat hacking form. This prevents data from being caught out from an outside source first. This system is able to weed out many vulnerabilities around things like social security </w:t>
+      </w:r>
+      <w:r>
+        <w:t>numbers, however still needs work for the blocking of vulnerabilities which the attacker could reconstruct the data. There is more to be done in making more complex algorithms which can catch data easier which we can look into a better way of approaching the method.</w:t>
+      </w:r>
+    </w:p>
+    <w:p>
+      <w:pPr>
+        <w:pStyle w:val="references"/>
+        <w:numPr>
+          <w:ilvl w:val="0"/>
+          <w:numId w:val="0"/>
+        </w:numPr>
+        <w:ind w:start="18pt" w:hanging="18pt"/>
+      </w:pPr>
+    </w:p>
+    <w:p>
+      <w:pPr>
+        <w:pStyle w:val="references"/>
+        <w:numPr>
+          <w:ilvl w:val="0"/>
+          <w:numId w:val="0"/>
+        </w:numPr>
+        <w:ind w:start="18pt" w:hanging="18pt"/>
+      </w:pPr>
+      <w:r>
+        <w:t>[10]</w:t>
+      </w:r>
+      <w:r>
+        <w:tab/>
+      </w:r>
+      <w:r>
+        <w:t xml:space="preserve">Dawn Song, a professor at the University of California, Berkeley, outlines her idea of a world where user can control their personal data and even receive income from it. She intends to find out who really owns the data and what incentives can be administered to an individual in return to contributing their data. Instead of storing data on central servers, which are vulnerable to attacks, they will use blockchain technology to keep the data secure. As a positive, users are able to generate revenue through their personal data. As a negative, data controllers will have to offset the cost of purchasing data through advertisements. Finding the incentives that will give people value that matches the value of their data. </w:t>
+      </w:r>
+    </w:p>
+    <w:p>
+      <w:pPr>
+        <w:pStyle w:val="references"/>
+        <w:numPr>
+          <w:ilvl w:val="0"/>
+          <w:numId w:val="0"/>
+        </w:numPr>
+        <w:ind w:start="18pt"/>
+      </w:pPr>
+      <w:r>
+        <w:t>Building the blockchain technology on cell phones to keep data confidential from a central server unless a smart contract execution occurs.</w:t>
+      </w:r>
+    </w:p>
+    <w:p>
+      <w:pPr>
+        <w:pStyle w:val="references"/>
+        <w:numPr>
+          <w:ilvl w:val="0"/>
+          <w:numId w:val="0"/>
+        </w:numPr>
+        <w:ind w:start="18pt"/>
+      </w:pPr>
+    </w:p>
+    <w:p>
+      <w:pPr>
+        <w:pStyle w:val="references"/>
+        <w:numPr>
+          <w:ilvl w:val="0"/>
+          <w:numId w:val="0"/>
+        </w:numPr>
+        <w:ind w:start="18pt" w:hanging="18pt"/>
+      </w:pPr>
+      <w:r>
+        <w:t>[11]</w:t>
+      </w:r>
+      <w:r>
+        <w:tab/>
+      </w:r>
+      <w:r>
+        <w:t>Document how differential privacy mechanisms can solve problems in emerging AI fields: machine learning, deep learning, and multi-agent systems. The paper is broken into three sections: machine learning, deep learning, and multi-agent systems. In the multi-agent system section, they outline how a differentially private multi-agent system works. Differentially private noise can be added to five places in a deep neural network. Breaking up the paper by showing how differential privacy interacts with the three major AI fields provides a granular analysis compared to AI in general. With some of these interactions like differential privacy and fairness, there still seems to be a lack of data showing the concrete benefit of this relationship. Look more into multi-agent transferring. Existing methods use homomorphic cryptosystems which require a high computational overhead. Differential privacy provides a lighter computational alternative.</w:t>
+      </w:r>
+    </w:p>
+    <w:p>
+      <w:pPr>
+        <w:pStyle w:val="references"/>
+        <w:numPr>
+          <w:ilvl w:val="0"/>
+          <w:numId w:val="0"/>
+        </w:numPr>
+        <w:ind w:start="18pt" w:hanging="18pt"/>
+      </w:pPr>
+    </w:p>
+    <w:p>
+      <w:pPr>
+        <w:pStyle w:val="references"/>
+        <w:numPr>
+          <w:ilvl w:val="0"/>
+          <w:numId w:val="0"/>
+        </w:numPr>
+        <w:ind w:start="18pt" w:hanging="18pt"/>
+      </w:pPr>
+      <w:r>
+        <w:t>[12]</w:t>
+      </w:r>
+      <w:r>
+        <w:tab/>
+      </w:r>
+      <w:r>
+        <w:t>Research of specific methods within differential privacy to randomize information obtained by AI to protect personal information from being attached to the data as well as their shortcomings. It discusses multiple mechanisms and algorithms that have been used and tested that are very effective in protecting people's privacy as well as going further and showing how deep learning is affected by adding noise during and after its training. The shortcomings discussed are mainly the balance between utility and protection of privacy. Being able to protect someone's information while also being able to use the data for whatever purpose is the entire goal of differential privacy and many algorithms discussed in this are good at protecting privacy and some issues with the approaches of training deep learning algorithms. More progress into deep learning approaches. We will not be doing high level deep learning within our frameworks.</w:t>
+      </w:r>
+    </w:p>
+    <w:p>
+      <w:pPr>
+        <w:pStyle w:val="references"/>
+        <w:numPr>
+          <w:ilvl w:val="0"/>
+          <w:numId w:val="0"/>
+        </w:numPr>
+        <w:ind w:start="18pt" w:hanging="18pt"/>
+      </w:pPr>
+    </w:p>
+    <w:p>
+      <w:pPr>
+        <w:pStyle w:val="references"/>
+        <w:numPr>
+          <w:ilvl w:val="0"/>
+          <w:numId w:val="0"/>
+        </w:numPr>
+        <w:ind w:start="18pt" w:hanging="18pt"/>
+      </w:pPr>
+      <w:r>
+        <w:t>[13]</w:t>
+      </w:r>
+      <w:r>
+        <w:tab/>
+      </w:r>
+      <w:r>
+        <w:t>This has applied the use of artificial intelligence into the differential privacy based system to improve privacy protection. This uses a machine learning system which creates noise between two databases in order to keep data scattered too much for a person to determine any patterns. This obviously helps individuals' privacy, but it falls short on utility since it takes more time and effort to do anything or make data changes in the application. We will most likely work on some system which is benefitted by AI and we plan to test it on its usability and how much it protects a person's privacy.</w:t>
+      </w:r>
+    </w:p>
+    <w:p>
+      <w:pPr>
+        <w:pStyle w:val="references"/>
+        <w:numPr>
+          <w:ilvl w:val="0"/>
+          <w:numId w:val="0"/>
+        </w:numPr>
+        <w:ind w:start="18pt" w:hanging="18pt"/>
+      </w:pPr>
+    </w:p>
+    <w:p>
+      <w:pPr>
+        <w:pStyle w:val="references"/>
+        <w:numPr>
+          <w:ilvl w:val="0"/>
+          <w:numId w:val="0"/>
+        </w:numPr>
+        <w:ind w:start="18pt" w:hanging="18pt"/>
+      </w:pPr>
+      <w:r>
+        <w:t>[14]</w:t>
+      </w:r>
+      <w:r>
+        <w:tab/>
+      </w:r>
+      <w:r>
+        <w:t>Utilizes privacy protection in crowd sourced data collection used to guide ethical decision-making by AI. Splits the differential privacy paradigm into voter/record level and centralized/distributed perturbation. They propose three algorithms that achieve privacy within the four paradigms mentioned above. This paper opens up differential privacy into four paradigms to test every aspect of it. The researchers propose several algorithms and prove their effectiveness and accuracy through facts and figures. Does not seem to have any shortcomings except that the paper did not take into account fairness principles. Preserve the privacy of users in the aggregation of fairness preferences We are not building algorithms from the ground up, but rather using the resources already developed and testing its effectiveness on datasets.</w:t>
+      </w:r>
+    </w:p>
+    <w:p>
+      <w:pPr>
+        <w:pStyle w:val="references"/>
+        <w:numPr>
+          <w:ilvl w:val="0"/>
+          <w:numId w:val="0"/>
+        </w:numPr>
+        <w:ind w:start="18pt" w:hanging="18pt"/>
+      </w:pPr>
+    </w:p>
+    <w:p>
+      <w:pPr>
+        <w:pStyle w:val="references"/>
+        <w:numPr>
+          <w:ilvl w:val="0"/>
+          <w:numId w:val="0"/>
+        </w:numPr>
+        <w:ind w:start="18pt" w:hanging="18pt"/>
+      </w:pPr>
+      <w:r>
+        <w:lastRenderedPageBreak/>
+        <w:t>[15]</w:t>
+      </w:r>
+      <w:r>
+        <w:tab/>
+      </w:r>
+      <w:r>
+        <w:t>This short journal talks about the ethics behind AI and the ethical dilemmas which are made by AI handling data. The journal talks about the current dilemma behind allowing AI to work with big data sets especially those containing personal information. However they show the current privacy protection improvements that come from differential privacy AI. The pros consist of data covered under better privacy, but it decreases utility in the system. There is more testing to be done especially to make sure the AI privacy method is usable and ethical.</w:t>
+      </w:r>
+    </w:p>
+    <w:p/>
+    <w:p>
+      <w:pPr>
+        <w:pStyle w:val="Heading1"/>
+      </w:pPr>
+      <w:r>
+        <w:t xml:space="preserve">Prepare Your Paper </w:t>
+      </w:r>
+      <w:r>
+        <w:t>Before</w:t>
+      </w:r>
+      <w:r>
+        <w:t xml:space="preserve"> Styling</w:t>
+      </w:r>
+    </w:p>
+    <w:p>
+      <w:pPr>
+        <w:pStyle w:val="BodyText"/>
+        <w:rPr>
+          <w:lang w:val="en-US"/>
+        </w:rPr>
+      </w:pPr>
+      <w:r>
+        <w:t>Before</w:t>
+      </w:r>
+      <w:r>
+        <w:t xml:space="preserve"> you begin to format your paper, first write and save the content as a separate text file. </w:t>
+      </w:r>
+      <w:r>
+        <w:rPr>
+          <w:lang w:val="en-US"/>
+        </w:rPr>
+        <w:t>Complete all content and organizational editing before formatting. Please note sections A-D below for more information on proofreading, spelling and grammar.</w:t>
+      </w:r>
+    </w:p>
+    <w:p>
+      <w:pPr>
+        <w:pStyle w:val="BodyText"/>
+      </w:pPr>
+      <w:r>
+        <w:t>Keep your text and graphic files separate until after the text has been formatted and styled. Do not use hard tabs, and limit use of hard returns to only one return at the end of a paragraph. Do not add any kind of pagination anywhere in the paper. Do not number text heads-the template will do that for you.</w:t>
       </w:r>
     </w:p>
     <w:p>
@@ -782,13 +1238,10 @@
         <w:pStyle w:val="Heading2"/>
       </w:pPr>
       <w:r>
-        <w:t xml:space="preserve">Selecting a </w:t>
-      </w:r>
-      <w:r>
-        <w:t>Template</w:t>
-      </w:r>
-      <w:r>
-        <w:t xml:space="preserve"> (Heading 2)</w:t>
+        <w:t>Abbreviations</w:t>
+      </w:r>
+      <w:r>
+        <w:t xml:space="preserve"> and Acronyms</w:t>
       </w:r>
     </w:p>
     <w:p>
@@ -796,40 +1249,15 @@
         <w:pStyle w:val="BodyText"/>
       </w:pPr>
       <w:r>
-        <w:t xml:space="preserve">First, confirm that you have the correct template for your paper size. This template has been tailored for output on the </w:t>
-      </w:r>
-      <w:r>
-        <w:rPr>
-          <w:lang w:val="en-US"/>
-        </w:rPr>
-        <w:t>A4</w:t>
-      </w:r>
-      <w:r>
-        <w:t xml:space="preserve"> paper size. If you are using </w:t>
-      </w:r>
-      <w:r>
-        <w:rPr>
-          <w:lang w:val="en-US"/>
-        </w:rPr>
-        <w:t>US letter</w:t>
-      </w:r>
-      <w:r>
-        <w:t>-sized paper, please close this</w:t>
-      </w:r>
-      <w:r>
-        <w:t xml:space="preserve"> file and download the </w:t>
-      </w:r>
-      <w:r>
-        <w:rPr>
-          <w:lang w:val="en-US"/>
-        </w:rPr>
-        <w:t xml:space="preserve">Microsoft Word, Letter </w:t>
-      </w:r>
-      <w:r>
-        <w:t>file</w:t>
-      </w:r>
-      <w:r>
-        <w:t>.</w:t>
+        <w:t xml:space="preserve">Define abbreviations and acronyms the first time they are used in the text, even after they have been defined in the abstract. Abbreviations such as IEEE, SI, MKS, CGS, </w:t>
+      </w:r>
+      <w:proofErr w:type="spellStart"/>
+      <w:r>
+        <w:t>sc</w:t>
+      </w:r>
+      <w:proofErr w:type="spellEnd"/>
+      <w:r>
+        <w:t>, dc, and rms do not have to be defined. Do not use abbreviations in the title or heads unless they are unavoidable.</w:t>
       </w:r>
     </w:p>
     <w:p>
@@ -837,126 +1265,37 @@
         <w:pStyle w:val="Heading2"/>
       </w:pPr>
       <w:r>
-        <w:t>Maintaining the Integrity of the Specifications</w:t>
-      </w:r>
-    </w:p>
-    <w:p>
-      <w:pPr>
-        <w:pStyle w:val="BodyText"/>
-      </w:pPr>
-      <w:r>
-        <w:t>The template is used to format your paper and style the text. All margins, column widths, line spaces, and text fonts are prescribed; please do not alter them. You may note peculiarities. For example, the head margin in this template measures proportionately more than is customary. This measurement and others are deliberate, using specifications that anticipate your paper as one part of the entire proceedings, and not as an independent document. Please do not revise any of the current designations.</w:t>
-      </w:r>
-    </w:p>
-    <w:p>
-      <w:pPr>
-        <w:pStyle w:val="Heading1"/>
-      </w:pPr>
-      <w:r>
-        <w:t xml:space="preserve">Prepare Your Paper </w:t>
-      </w:r>
-      <w:r>
-        <w:t>Before</w:t>
-      </w:r>
-      <w:r>
-        <w:t xml:space="preserve"> Styling</w:t>
-      </w:r>
-    </w:p>
-    <w:p>
-      <w:pPr>
-        <w:pStyle w:val="BodyText"/>
-        <w:rPr>
-          <w:lang w:val="en-US"/>
-        </w:rPr>
-      </w:pPr>
-      <w:r>
-        <w:t>Before</w:t>
-      </w:r>
-      <w:r>
-        <w:t xml:space="preserve"> you begin to format your paper, first write and save the content as a separate text file. </w:t>
-      </w:r>
-      <w:r>
-        <w:rPr>
-          <w:lang w:val="en-US"/>
-        </w:rPr>
-        <w:t>Complete all content and organizational editing before formatting. Please note sections A-D below for more information on proofreading, spelling and grammar.</w:t>
-      </w:r>
-    </w:p>
-    <w:p>
-      <w:pPr>
-        <w:pStyle w:val="BodyText"/>
-      </w:pPr>
-      <w:r>
-        <w:t>Keep your text and graphic files separate until after the text has been formatted and styled. Do not use hard tabs, and limit use of hard returns to only one return at the end of a paragraph. Do not add any kind of pagination anywhere in the paper. Do not number text heads-the template will do that for you.</w:t>
-      </w:r>
-    </w:p>
-    <w:p>
-      <w:pPr>
-        <w:pStyle w:val="Heading2"/>
-      </w:pPr>
-      <w:r>
-        <w:t>Abbreviations</w:t>
-      </w:r>
-      <w:r>
-        <w:t xml:space="preserve"> and Acronyms</w:t>
-      </w:r>
-    </w:p>
-    <w:p>
-      <w:pPr>
-        <w:pStyle w:val="BodyText"/>
-      </w:pPr>
-      <w:r>
-        <w:t xml:space="preserve">Define abbreviations and acronyms the first time they are used in the text, even after they have been defined in the abstract. Abbreviations such as IEEE, SI, MKS, CGS, </w:t>
+        <w:t>Units</w:t>
+      </w:r>
+    </w:p>
+    <w:p>
+      <w:pPr>
+        <w:pStyle w:val="bulletlist"/>
+      </w:pPr>
+      <w:r>
+        <w:t xml:space="preserve">Use </w:t>
+      </w:r>
+      <w:r>
+        <w:t>either</w:t>
+      </w:r>
+      <w:r>
+        <w:t xml:space="preserve"> SI (MKS) or CGS as primary units. (SI units are encouraged.) English units may be used as secondary units (in parentheses). An exception would be the use of English units as identifiers in trade, such as “3.5-inch disk drive”.</w:t>
+      </w:r>
+    </w:p>
+    <w:p>
+      <w:pPr>
+        <w:pStyle w:val="bulletlist"/>
+      </w:pPr>
+      <w:r>
+        <w:t xml:space="preserve">Avoid combining SI and CGS units, such as current in amperes and magnetic field in </w:t>
       </w:r>
       <w:proofErr w:type="spellStart"/>
       <w:r>
-        <w:t>sc</w:t>
+        <w:t>oersteds</w:t>
       </w:r>
       <w:proofErr w:type="spellEnd"/>
       <w:r>
-        <w:t>, dc, and rms do not have to be defined. Do not use abbreviations in the title or heads unless they are unavoidable.</w:t>
-      </w:r>
-    </w:p>
-    <w:p>
-      <w:pPr>
-        <w:pStyle w:val="Heading2"/>
-      </w:pPr>
-      <w:r>
-        <w:t>Units</w:t>
-      </w:r>
-    </w:p>
-    <w:p>
-      <w:pPr>
-        <w:pStyle w:val="bulletlist"/>
-      </w:pPr>
-      <w:r>
-        <w:t xml:space="preserve">Use </w:t>
-      </w:r>
-      <w:r>
-        <w:t>either</w:t>
-      </w:r>
-      <w:r>
-        <w:t xml:space="preserve"> SI (MKS) or CGS as primary units. (SI units are encouraged.) English units may be used as secondary units (in parentheses). An exception would be the use of English units as identifiers in trade, such as “3.5-inch disk drive”.</w:t>
-      </w:r>
-    </w:p>
-    <w:p>
-      <w:pPr>
-        <w:pStyle w:val="bulletlist"/>
-      </w:pPr>
-      <w:r>
-        <w:t xml:space="preserve">Avoid combining SI and CGS units, such as current in amperes and magnetic field in </w:t>
-      </w:r>
-      <w:proofErr w:type="spellStart"/>
-      <w:r>
-        <w:t>oersteds</w:t>
-      </w:r>
-      <w:proofErr w:type="spellEnd"/>
-      <w:r>
-        <w:t xml:space="preserve">. This often leads to confusion because equations do not balance dimensionally. If you must use mixed units, clearly </w:t>
-      </w:r>
-      <w:r>
-        <w:lastRenderedPageBreak/>
-        <w:t>state the units for each quantity that you use in an equation.</w:t>
+        <w:t>. This often leads to confusion because equations do not balance dimensionally. If you must use mixed units, clearly state the units for each quantity that you use in an equation.</w:t>
       </w:r>
     </w:p>
     <w:p>
@@ -1067,7 +1406,10 @@
         </w:rPr>
       </w:pPr>
       <w:r>
-        <w:t>Number equations consecutively. Equation numbers, within parentheses, are to position flush right, as in (1), using a right tab stop. To make your equations more compact, you may use the solidus ( / ), the exp function, or appropriate exponents. Italicize Roman symbols for quantities and variables, but not Greek symbols. Use a long dash rather than a hyphen for a minus sign. Punctuate equations with commas or periods when they are part of a sentence, as in</w:t>
+        <w:t xml:space="preserve">Number equations consecutively. Equation numbers, within parentheses, are to position flush right, as in (1), using a right tab stop. To make your equations more compact, you may use the solidus ( / ), the exp function, or appropriate exponents. Italicize Roman symbols for quantities and </w:t>
+      </w:r>
+      <w:r>
+        <w:t>variables, but not Greek symbols. Use a long dash rather than a hyphen for a minus sign. Punctuate equations with commas or periods when they are part of a sentence, as in</w:t>
       </w:r>
       <w:r>
         <w:rPr>
@@ -1289,7 +1631,11 @@
         <w:pStyle w:val="BodyText"/>
       </w:pPr>
       <w:r>
-        <w:t>After the text edit has been completed, the paper is ready for the template. Duplicate the template file by using the Save As command, and use the naming convention prescribed by your conference for the name of your paper. In this newly created file, highlight all of the contents and import your prepared text file. You are now ready to style your paper; use the scroll down window on the left of the MS Word Formatting toolbar.</w:t>
+        <w:t xml:space="preserve">After the text edit has been completed, the paper is ready for the template. Duplicate the template file by using the Save As command, and use the naming convention prescribed by your conference for the name of your paper. In this newly created file, highlight all of the contents and import your prepared text file. You are now ready to style your paper; use </w:t>
+      </w:r>
+      <w:r>
+        <w:lastRenderedPageBreak/>
+        <w:t>the scroll down window on the left of the MS Word Formatting toolbar.</w:t>
       </w:r>
     </w:p>
     <w:p>
@@ -1542,7 +1888,6 @@
         <w:pStyle w:val="BodyText"/>
       </w:pPr>
       <w:r>
-        <w:lastRenderedPageBreak/>
         <w:t>Text heads organize the topics on a relational, hierarchical basis. For example, the paper title is the primary text head because all subsequent material relates and elaborates on this one topic. If there are two or more sub-topics, the next level head (uppercase Roman numerals) should be used and, conversely, if there are not at least two sub-topics, then no subheads should be introduced. Styles named “Heading 1”, “Heading 2”, “Heading 3”, and “Heading 4” are prescribed.</w:t>
       </w:r>
     </w:p>
@@ -2034,78 +2379,372 @@
     <w:p>
       <w:pPr>
         <w:pStyle w:val="references"/>
-        <w:ind w:start="17.70pt" w:hanging="17.70pt"/>
-      </w:pPr>
-      <w:r>
-        <w:t xml:space="preserve">G. Eason, B. Noble, and I. N. Sneddon, “On certain integrals of Lipschitz-Hankel type involving products of Bessel functions,” Phil. Trans. Roy. Soc. London, vol. A247, pp. 529–551, April 1955. </w:t>
+        <w:numPr>
+          <w:ilvl w:val="0"/>
+          <w:numId w:val="30"/>
+        </w:numPr>
+      </w:pPr>
+      <w:r>
+        <w:rPr>
+          <w:color w:val="000000"/>
+        </w:rPr>
+        <w:t xml:space="preserve">Abadi, Martin, et al. </w:t>
       </w:r>
       <w:r>
         <w:rPr>
           <w:i/>
           <w:iCs/>
-        </w:rPr>
-        <w:t>(references)</w:t>
+          <w:color w:val="000000"/>
+        </w:rPr>
+        <w:t>Deep Learning with Differential Privacy</w:t>
+      </w:r>
+      <w:r>
+        <w:rPr>
+          <w:color w:val="000000"/>
+        </w:rPr>
+        <w:t>. 25 Oct. 2016.</w:t>
       </w:r>
     </w:p>
     <w:p>
       <w:pPr>
         <w:pStyle w:val="references"/>
-        <w:ind w:start="17.70pt" w:hanging="17.70pt"/>
-      </w:pPr>
-      <w:r>
-        <w:t>J. Clerk Maxwell, A Treatise on Electricity and Magnetism, 3rd ed., vol. 2. Oxford: Clarendon, 1892, pp.68–73.</w:t>
-      </w:r>
+        <w:numPr>
+          <w:ilvl w:val="0"/>
+          <w:numId w:val="30"/>
+        </w:numPr>
+      </w:pPr>
+      <w:r>
+        <w:rPr>
+          <w:color w:val="000000"/>
+        </w:rPr>
+        <w:t xml:space="preserve">Dwork, Cynthia, and Aaron Roth. “The Algorithmic Foundations of Differential Privacy.” </w:t>
+      </w:r>
+      <w:r>
+        <w:rPr>
+          <w:i/>
+          <w:iCs/>
+          <w:color w:val="000000"/>
+        </w:rPr>
+        <w:t>The Algorithmic Foundations of Differential Privacy</w:t>
+      </w:r>
+      <w:r>
+        <w:rPr>
+          <w:color w:val="000000"/>
+        </w:rPr>
+        <w:t xml:space="preserve">, 2013, </w:t>
+      </w:r>
+      <w:hyperlink r:id="rId9" w:history="1">
+        <w:r>
+          <w:rPr>
+            <w:rStyle w:val="Hyperlink"/>
+            <w:color w:val="1155CC"/>
+          </w:rPr>
+          <w:t>https://doi.org/10.1561/9781601988195</w:t>
+        </w:r>
+      </w:hyperlink>
     </w:p>
     <w:p>
       <w:pPr>
         <w:pStyle w:val="references"/>
-        <w:ind w:start="17.70pt" w:hanging="17.70pt"/>
-      </w:pPr>
-      <w:r>
-        <w:t>I. S. Jacobs and C. P. Bean, “Fine particles, thin films and exchange anisotropy,” in Magnetism, vol. III, G. T. Rado and H. Suhl, Eds. New York: Academic, 1963, pp. 271–350.</w:t>
+        <w:numPr>
+          <w:ilvl w:val="0"/>
+          <w:numId w:val="30"/>
+        </w:numPr>
+      </w:pPr>
+      <w:r>
+        <w:rPr>
+          <w:color w:val="000000"/>
+        </w:rPr>
+        <w:t xml:space="preserve">Dwork, Cynthia. “Differential Privacy: A Survey of Results.” </w:t>
+      </w:r>
+      <w:r>
+        <w:rPr>
+          <w:i/>
+          <w:iCs/>
+          <w:color w:val="000000"/>
+        </w:rPr>
+        <w:t>Lecture Notes in Computer Science</w:t>
+      </w:r>
+      <w:r>
+        <w:rPr>
+          <w:color w:val="000000"/>
+        </w:rPr>
+        <w:t xml:space="preserve">, pp. 1–19., </w:t>
+      </w:r>
+      <w:hyperlink r:id="rId10" w:history="1">
+        <w:r>
+          <w:rPr>
+            <w:rStyle w:val="Hyperlink"/>
+            <w:color w:val="1155CC"/>
+          </w:rPr>
+          <w:t>https://doi.org/10.1007/978-3-540-79228-4_1</w:t>
+        </w:r>
+      </w:hyperlink>
+      <w:r>
+        <w:t>.</w:t>
       </w:r>
     </w:p>
     <w:p>
       <w:pPr>
         <w:pStyle w:val="references"/>
-        <w:ind w:start="17.70pt" w:hanging="17.70pt"/>
-      </w:pPr>
-      <w:r>
-        <w:t>K. Elissa, “Title of paper if known,” unpublished.</w:t>
+        <w:numPr>
+          <w:ilvl w:val="0"/>
+          <w:numId w:val="30"/>
+        </w:numPr>
+      </w:pPr>
+      <w:r>
+        <w:t xml:space="preserve">Erlingsson, Úlfar, director. </w:t>
+      </w:r>
+      <w:r>
+        <w:rPr>
+          <w:i/>
+          <w:iCs/>
+        </w:rPr>
+        <w:t>TensorFlow Privacy: Learning with Differential Privacy for Training Data</w:t>
+      </w:r>
+      <w:r>
+        <w:t xml:space="preserve">. </w:t>
+      </w:r>
+      <w:r>
+        <w:rPr>
+          <w:i/>
+          <w:iCs/>
+        </w:rPr>
+        <w:t>O'Reilly Online Learning</w:t>
+      </w:r>
+      <w:r>
+        <w:t xml:space="preserve">, O'Reilly Media, Inc., 31 Oct. 2019, </w:t>
+      </w:r>
+      <w:hyperlink r:id="rId11" w:history="1">
+        <w:r>
+          <w:rPr>
+            <w:rStyle w:val="Hyperlink"/>
+            <w:color w:val="1155CC"/>
+          </w:rPr>
+          <w:t>https://learning.oreilly.com/videos/tensorflow-privacy-learning/0636920373483/0636920373483-video329379/</w:t>
+        </w:r>
+      </w:hyperlink>
+      <w:r>
+        <w:t>.</w:t>
       </w:r>
     </w:p>
     <w:p>
       <w:pPr>
         <w:pStyle w:val="references"/>
-        <w:ind w:start="17.70pt" w:hanging="17.70pt"/>
-      </w:pPr>
-      <w:r>
-        <w:t>R. Nicole, “Title of paper with only first word capitalized,” J. Name Stand. Abbrev., in press.</w:t>
+        <w:numPr>
+          <w:ilvl w:val="0"/>
+          <w:numId w:val="30"/>
+        </w:numPr>
+      </w:pPr>
+      <w:r>
+        <w:rPr>
+          <w:color w:val="000000"/>
+        </w:rPr>
+        <w:t xml:space="preserve">Geyer, Robin, et al. </w:t>
+      </w:r>
+      <w:r>
+        <w:rPr>
+          <w:i/>
+          <w:iCs/>
+          <w:color w:val="000000"/>
+        </w:rPr>
+        <w:t>Differentially Private Federated Learning: A Client Level Perspective</w:t>
+      </w:r>
+      <w:r>
+        <w:rPr>
+          <w:color w:val="000000"/>
+        </w:rPr>
+        <w:t>, 1 Mar. 2018.</w:t>
       </w:r>
     </w:p>
     <w:p>
       <w:pPr>
         <w:pStyle w:val="references"/>
-        <w:ind w:start="17.70pt" w:hanging="17.70pt"/>
-      </w:pPr>
-      <w:r>
-        <w:t>Y. Yorozu, M. Hirano, K. Oka, and Y. Tagawa, “Electron spectroscopy studies on magneto-optical media and plastic substrate interface,” IEEE Transl. J. Magn. Japan, vol. 2, pp. 740–741, August 1987 [Digests 9th Annual Conf. Magnetics Japan, p. 301, 1982].</w:t>
+        <w:numPr>
+          <w:ilvl w:val="0"/>
+          <w:numId w:val="30"/>
+        </w:numPr>
+      </w:pPr>
+      <w:r>
+        <w:t>Konečný, Jakub. Federated Learning Privacy-Preserving Collaborative Machine Learning without Centralized Training Data, 30 Jan. 2018, Accessed 16 Sept. 2022.</w:t>
       </w:r>
     </w:p>
     <w:p>
       <w:pPr>
         <w:pStyle w:val="references"/>
-        <w:ind w:start="17.70pt" w:hanging="17.70pt"/>
-      </w:pPr>
-      <w:r>
-        <w:t>M. Young, The Technical Writer</w:t>
-      </w:r>
-      <w:r>
-        <w:t>’</w:t>
-      </w:r>
-      <w:r>
-        <w:t>s Handbook. Mill Valley, CA: University Science, 1989.</w:t>
-      </w:r>
+        <w:numPr>
+          <w:ilvl w:val="0"/>
+          <w:numId w:val="30"/>
+        </w:numPr>
+      </w:pPr>
+      <w:r>
+        <w:t>Lee, Tian, et al. Federated Learning: Challenges, Methods, and Future Directions, 21 Aug. 2019.</w:t>
+      </w:r>
+    </w:p>
+    <w:p>
+      <w:pPr>
+        <w:pStyle w:val="references"/>
+        <w:numPr>
+          <w:ilvl w:val="0"/>
+          <w:numId w:val="30"/>
+        </w:numPr>
+      </w:pPr>
+      <w:r>
+        <w:rPr>
+          <w:color w:val="000000"/>
+        </w:rPr>
+        <w:t xml:space="preserve">Near, Joseph. “Differential Privacy for Privacy-Preserving Data Analysis: An Introduction to Our Blog Series.” </w:t>
+      </w:r>
+      <w:r>
+        <w:rPr>
+          <w:i/>
+          <w:iCs/>
+          <w:color w:val="000000"/>
+        </w:rPr>
+        <w:t>NIST</w:t>
+      </w:r>
+      <w:r>
+        <w:rPr>
+          <w:color w:val="000000"/>
+        </w:rPr>
+        <w:t xml:space="preserve">, </w:t>
+      </w:r>
+      <w:r>
+        <w:rPr>
+          <w:color w:val="000000"/>
+        </w:rPr>
+        <w:lastRenderedPageBreak/>
+        <w:t xml:space="preserve">Joseph Near, 4 Aug. 2020, </w:t>
+      </w:r>
+      <w:hyperlink r:id="rId12" w:history="1">
+        <w:r>
+          <w:rPr>
+            <w:rStyle w:val="Hyperlink"/>
+            <w:color w:val="1155CC"/>
+          </w:rPr>
+          <w:t>https://www.nist.gov/blogs/cybersecurity-insights/differential-privacy-privacy-preserving-data-analysis-introduction-our</w:t>
+        </w:r>
+      </w:hyperlink>
+      <w:r>
+        <w:rPr>
+          <w:color w:val="000000"/>
+        </w:rPr>
+        <w:t>.</w:t>
+      </w:r>
+    </w:p>
+    <w:p>
+      <w:pPr>
+        <w:pStyle w:val="references"/>
+        <w:numPr>
+          <w:ilvl w:val="0"/>
+          <w:numId w:val="30"/>
+        </w:numPr>
+      </w:pPr>
+      <w:r>
+        <w:t>Reconstruction Attacks in Practice, 26 Sept. 2021, DifferentialPrivacy.org. Accessed 16 Sept. 2022.</w:t>
+      </w:r>
+    </w:p>
+    <w:p>
+      <w:pPr>
+        <w:pStyle w:val="references"/>
+        <w:numPr>
+          <w:ilvl w:val="0"/>
+          <w:numId w:val="30"/>
+        </w:numPr>
+      </w:pPr>
+      <w:r>
+        <w:t xml:space="preserve">Smith, Craig S. “Building a World Where Data Privacy Exists Online.” </w:t>
+      </w:r>
+      <w:r>
+        <w:rPr>
+          <w:i/>
+          <w:iCs/>
+        </w:rPr>
+        <w:t>The New York Times</w:t>
+      </w:r>
+      <w:r>
+        <w:t xml:space="preserve">, The New York Times, 10 Nov. 2019, </w:t>
+      </w:r>
+      <w:hyperlink r:id="rId13" w:history="1">
+        <w:r>
+          <w:rPr>
+            <w:rStyle w:val="Hyperlink"/>
+            <w:color w:val="1155CC"/>
+          </w:rPr>
+          <w:t>www.nytimes.com/2019/11/19/technology/artificial-intelligence-dawn-song.html</w:t>
+        </w:r>
+      </w:hyperlink>
+      <w:r>
+        <w:t>.</w:t>
+      </w:r>
+    </w:p>
+    <w:p>
+      <w:pPr>
+        <w:pStyle w:val="references"/>
+        <w:numPr>
+          <w:ilvl w:val="0"/>
+          <w:numId w:val="30"/>
+        </w:numPr>
+      </w:pPr>
+      <w:r>
+        <w:t>T. Zhu, D. Ye, W. Wang, W. Zhou and P. S. Yu, "More Than Privacy: Applying Differential Privacy in Key Areas of Artificial Intelligence," in IEEE Transactions on Knowledge and Data Engineering, vol. 34, no. 6, pp. 2824-2843, 1 June 2022, doi: 10.1109/TKDE.2020.3014246.</w:t>
+      </w:r>
+    </w:p>
+    <w:p>
+      <w:pPr>
+        <w:pStyle w:val="references"/>
+        <w:numPr>
+          <w:ilvl w:val="0"/>
+          <w:numId w:val="30"/>
+        </w:numPr>
+      </w:pPr>
+      <w:r>
+        <w:t>T. Zhu and P. S. Yu, "Applying Differential Privacy Mechanism in Artificial Intelligence," 2019 IEEE 39th International Conference on Distributed Computing Systems (ICDCS), 2019, pp. 1601-1609, doi: 10.1109/ICDCS.2019.00159.</w:t>
+      </w:r>
+    </w:p>
+    <w:p>
+      <w:pPr>
+        <w:pStyle w:val="references"/>
+        <w:numPr>
+          <w:ilvl w:val="0"/>
+          <w:numId w:val="30"/>
+        </w:numPr>
+      </w:pPr>
+      <w:r>
+        <w:t>Zhu, Tianqing, et al. More Than Privacy: Applying Differential Privacy in Key Areas of Artificial Intelligence, 5 Aug. 2020, Accessed 16 Sept. 2022.</w:t>
+      </w:r>
+    </w:p>
+    <w:p>
+      <w:pPr>
+        <w:pStyle w:val="references"/>
+        <w:numPr>
+          <w:ilvl w:val="0"/>
+          <w:numId w:val="30"/>
+        </w:numPr>
+      </w:pPr>
+      <w:r>
+        <w:t>M. Senekane, "Deployment of Differential Privacy for Application in Artificial Intelligence," 2021 International Conference on Electrical, Computer and Energy Technologies (ICECET), 2021, pp. 1-3, doi: 10.1109/ICECET52533.2021.9698473.</w:t>
+      </w:r>
+    </w:p>
+    <w:p>
+      <w:pPr>
+        <w:pStyle w:val="references"/>
+        <w:numPr>
+          <w:ilvl w:val="0"/>
+          <w:numId w:val="30"/>
+        </w:numPr>
+      </w:pPr>
+      <w:r>
+        <w:t xml:space="preserve">Teng Wang, Jun Zhao, Han Yu, Jinyan Liu, Xinyu Yang, Xuebin Ren, and Shuyu Shi. 2019. Privacy-preserving Crowd-guided AI Decision-making in Ethical Dilemmas. In Proceedings of the 28th ACM International Conference on Information and Knowledge Management (CIKM '19). Association for Computing Machinery, New York, NY, USA, 1311–1320. </w:t>
+      </w:r>
+      <w:hyperlink r:id="rId14" w:history="1">
+        <w:r>
+          <w:rPr>
+            <w:rStyle w:val="Hyperlink"/>
+          </w:rPr>
+          <w:t>https://doi-org.wv-o-ursus-proxy02.ursus.maine.edu/10.1145/3357384.3357954</w:t>
+        </w:r>
+      </w:hyperlink>
     </w:p>
     <w:p>
       <w:pPr>
@@ -2114,7 +2753,6 @@
           <w:ilvl w:val="0"/>
           <w:numId w:val="0"/>
         </w:numPr>
-        <w:ind w:start="18pt" w:hanging="18pt"/>
       </w:pPr>
     </w:p>
     <w:p>
@@ -2135,7 +2773,7 @@
           <w:spacing w:val="-1"/>
           <w:sz w:val="20"/>
           <w:szCs w:val="20"/>
-          <w:lang w:val="x-none" w:eastAsia="x-none"/>
+          <w:lang w:eastAsia="x-none"/>
         </w:rPr>
         <w:sectPr>
           <w:type w:val="continuous"/>
@@ -2182,99 +2820,26 @@
           <w:szCs w:val="20"/>
           <w:lang w:val="x-none" w:eastAsia="x-none"/>
         </w:rPr>
-        <w:t xml:space="preserve"> result in your paper not being published.</w:t>
-      </w:r>
-    </w:p>
-    <w:p>
-      <w:r>
-        <w:rPr>
-          <w:noProof/>
-        </w:rPr>
-        <w:drawing>
-          <wp:anchor distT="0" distB="0" distL="114300" distR="114300" simplePos="0" relativeHeight="251657728" behindDoc="1" locked="0" layoutInCell="1" allowOverlap="1" wp14:anchorId="4BAD0468" wp14:editId="478EF2AE">
-            <wp:simplePos x="0" y="0"/>
-            <wp:positionH relativeFrom="margin">
-              <wp:align>left</wp:align>
-            </wp:positionH>
-            <wp:positionV relativeFrom="paragraph">
-              <wp:posOffset>251460</wp:posOffset>
-            </wp:positionV>
-            <wp:extent cx="3200400" cy="1143000"/>
-            <wp:effectExtent l="10795" t="5080" r="8255" b="13970"/>
-            <wp:wrapTight wrapText="bothSides">
-              <wp:wrapPolygon edited="0">
-                <wp:start x="-64" y="0"/>
-                <wp:lineTo x="-64" y="21600"/>
-                <wp:lineTo x="21664" y="21600"/>
-                <wp:lineTo x="21664" y="0"/>
-                <wp:lineTo x="-64" y="0"/>
-              </wp:wrapPolygon>
-            </wp:wrapTight>
-            <wp:docPr id="1" name="Text Box 8"/>
-            <wp:cNvGraphicFramePr>
-              <a:graphicFrameLocks xmlns:a="http://purl.oclc.org/ooxml/drawingml/main"/>
-            </wp:cNvGraphicFramePr>
-            <a:graphic xmlns:a="http://purl.oclc.org/ooxml/drawingml/main">
-              <a:graphicData uri="http://schemas.microsoft.com/office/word/2010/wordprocessingShape">
-                <wp:wsp>
-                  <wp:cNvSpPr txBox="1">
-                    <a:spLocks noChangeArrowheads="1"/>
-                  </wp:cNvSpPr>
-                  <wp:spPr bwMode="auto">
-                    <a:xfrm>
-                      <a:off x="0" y="0"/>
-                      <a:ext cx="3200400" cy="1143000"/>
-                    </a:xfrm>
-                    <a:prstGeom prst="rect">
-                      <a:avLst/>
-                    </a:prstGeom>
-                    <a:solidFill>
-                      <a:srgbClr val="FFFFFF"/>
-                    </a:solidFill>
-                    <a:ln w="9525">
-                      <a:solidFill>
-                        <a:srgbClr val="000000"/>
-                      </a:solidFill>
-                      <a:miter lim="800%"/>
-                      <a:headEnd/>
-                      <a:tailEnd/>
-                    </a:ln>
-                  </wp:spPr>
-                  <wp:txbx>
-                    <wne:txbxContent>
-                      <w:p>
-                        <w:pPr>
-                          <w:pStyle w:val="BodyText"/>
-                        </w:pPr>
-                        <w:r>
-                          <w:t>We suggest that you use a text box to insert a graphic (which is ideally a 300 dpi TIFF or EPS file, with all fonts embedded) because, in an MSW document, this method is somewhat more stable than directly inserting a picture.</w:t>
-                        </w:r>
-                      </w:p>
-                      <w:p>
-                        <w:pPr>
-                          <w:pStyle w:val="BodyText"/>
-                        </w:pPr>
-                        <w:r>
-                          <w:t>To have non-visible rules on your frame, use the MSWord “Format” pull-down menu, select Text Box &gt; Colors and Lines to choose No Fill and No Line.</w:t>
-                        </w:r>
-                      </w:p>
-                    </wne:txbxContent>
-                  </wp:txbx>
-                  <wp:bodyPr rot="0" vert="horz" wrap="square" lIns="91440" tIns="45720" rIns="91440" bIns="45720" anchor="t" anchorCtr="0" upright="1">
-                    <a:noAutofit/>
-                  </wp:bodyPr>
-                </wp:wsp>
-              </a:graphicData>
-            </a:graphic>
-            <wp14:sizeRelH relativeFrom="page">
-              <wp14:pctWidth>0%</wp14:pctWidth>
-            </wp14:sizeRelH>
-            <wp14:sizeRelV relativeFrom="page">
-              <wp14:pctHeight>0%</wp14:pctHeight>
-            </wp14:sizeRelV>
-          </wp:anchor>
-        </w:drawing>
-      </w:r>
+        <w:t xml:space="preserve"> result in your paper not being publishe</w:t>
+      </w:r>
+      <w:r>
+        <w:rPr>
+          <w:rFonts w:eastAsia="SimSun"/>
+          <w:b/>
+          <w:noProof w:val="0"/>
+          <w:color w:val="FF0000"/>
+          <w:spacing w:val="-1"/>
+          <w:sz w:val="20"/>
+          <w:szCs w:val="20"/>
+          <w:lang w:eastAsia="x-none"/>
+        </w:rPr>
+        <w:t>d</w:t>
+      </w:r>
+    </w:p>
+    <w:p>
+      <w:pPr>
+        <w:jc w:val="both"/>
+      </w:pPr>
     </w:p>
     <w:sectPr>
       <w:type w:val="continuous"/>
@@ -2675,6 +3240,155 @@
     </w:lvl>
   </w:abstractNum>
   <w:abstractNum w:abstractNumId="11" w15:restartNumberingAfterBreak="0">
+    <w:nsid w:val="0582693B"/>
+    <w:multiLevelType w:val="multilevel"/>
+    <w:tmpl w:val="737824C0"/>
+    <w:lvl w:ilvl="0">
+      <w:start w:val="1"/>
+      <w:numFmt w:val="bullet"/>
+      <w:lvlText w:val=""/>
+      <w:lvlJc w:val="start"/>
+      <w:pPr>
+        <w:tabs>
+          <w:tab w:val="num" w:pos="36pt"/>
+        </w:tabs>
+        <w:ind w:start="36pt" w:hanging="18pt"/>
+      </w:pPr>
+      <w:rPr>
+        <w:rFonts w:ascii="Symbol" w:hAnsi="Symbol" w:hint="default"/>
+        <w:sz w:val="20"/>
+      </w:rPr>
+    </w:lvl>
+    <w:lvl w:ilvl="1">
+      <w:start w:val="1"/>
+      <w:numFmt w:val="bullet"/>
+      <w:lvlText w:val="o"/>
+      <w:lvlJc w:val="start"/>
+      <w:pPr>
+        <w:tabs>
+          <w:tab w:val="num" w:pos="72pt"/>
+        </w:tabs>
+        <w:ind w:start="72pt" w:hanging="18pt"/>
+      </w:pPr>
+      <w:rPr>
+        <w:rFonts w:ascii="Courier New" w:hAnsi="Courier New" w:hint="default"/>
+        <w:sz w:val="20"/>
+      </w:rPr>
+    </w:lvl>
+    <w:lvl w:ilvl="2" w:tentative="1">
+      <w:start w:val="1"/>
+      <w:numFmt w:val="bullet"/>
+      <w:lvlText w:val=""/>
+      <w:lvlJc w:val="start"/>
+      <w:pPr>
+        <w:tabs>
+          <w:tab w:val="num" w:pos="108pt"/>
+        </w:tabs>
+        <w:ind w:start="108pt" w:hanging="18pt"/>
+      </w:pPr>
+      <w:rPr>
+        <w:rFonts w:ascii="Wingdings" w:hAnsi="Wingdings" w:hint="default"/>
+        <w:sz w:val="20"/>
+      </w:rPr>
+    </w:lvl>
+    <w:lvl w:ilvl="3" w:tentative="1">
+      <w:start w:val="1"/>
+      <w:numFmt w:val="bullet"/>
+      <w:lvlText w:val=""/>
+      <w:lvlJc w:val="start"/>
+      <w:pPr>
+        <w:tabs>
+          <w:tab w:val="num" w:pos="144pt"/>
+        </w:tabs>
+        <w:ind w:start="144pt" w:hanging="18pt"/>
+      </w:pPr>
+      <w:rPr>
+        <w:rFonts w:ascii="Wingdings" w:hAnsi="Wingdings" w:hint="default"/>
+        <w:sz w:val="20"/>
+      </w:rPr>
+    </w:lvl>
+    <w:lvl w:ilvl="4" w:tentative="1">
+      <w:start w:val="1"/>
+      <w:numFmt w:val="bullet"/>
+      <w:lvlText w:val=""/>
+      <w:lvlJc w:val="start"/>
+      <w:pPr>
+        <w:tabs>
+          <w:tab w:val="num" w:pos="180pt"/>
+        </w:tabs>
+        <w:ind w:start="180pt" w:hanging="18pt"/>
+      </w:pPr>
+      <w:rPr>
+        <w:rFonts w:ascii="Wingdings" w:hAnsi="Wingdings" w:hint="default"/>
+        <w:sz w:val="20"/>
+      </w:rPr>
+    </w:lvl>
+    <w:lvl w:ilvl="5" w:tentative="1">
+      <w:start w:val="1"/>
+      <w:numFmt w:val="bullet"/>
+      <w:lvlText w:val=""/>
+      <w:lvlJc w:val="start"/>
+      <w:pPr>
+        <w:tabs>
+          <w:tab w:val="num" w:pos="216pt"/>
+        </w:tabs>
+        <w:ind w:start="216pt" w:hanging="18pt"/>
+      </w:pPr>
+      <w:rPr>
+        <w:rFonts w:ascii="Wingdings" w:hAnsi="Wingdings" w:hint="default"/>
+        <w:sz w:val="20"/>
+      </w:rPr>
+    </w:lvl>
+    <w:lvl w:ilvl="6" w:tentative="1">
+      <w:start w:val="1"/>
+      <w:numFmt w:val="bullet"/>
+      <w:lvlText w:val=""/>
+      <w:lvlJc w:val="start"/>
+      <w:pPr>
+        <w:tabs>
+          <w:tab w:val="num" w:pos="252pt"/>
+        </w:tabs>
+        <w:ind w:start="252pt" w:hanging="18pt"/>
+      </w:pPr>
+      <w:rPr>
+        <w:rFonts w:ascii="Wingdings" w:hAnsi="Wingdings" w:hint="default"/>
+        <w:sz w:val="20"/>
+      </w:rPr>
+    </w:lvl>
+    <w:lvl w:ilvl="7" w:tentative="1">
+      <w:start w:val="1"/>
+      <w:numFmt w:val="bullet"/>
+      <w:lvlText w:val=""/>
+      <w:lvlJc w:val="start"/>
+      <w:pPr>
+        <w:tabs>
+          <w:tab w:val="num" w:pos="288pt"/>
+        </w:tabs>
+        <w:ind w:start="288pt" w:hanging="18pt"/>
+      </w:pPr>
+      <w:rPr>
+        <w:rFonts w:ascii="Wingdings" w:hAnsi="Wingdings" w:hint="default"/>
+        <w:sz w:val="20"/>
+      </w:rPr>
+    </w:lvl>
+    <w:lvl w:ilvl="8" w:tentative="1">
+      <w:start w:val="1"/>
+      <w:numFmt w:val="bullet"/>
+      <w:lvlText w:val=""/>
+      <w:lvlJc w:val="start"/>
+      <w:pPr>
+        <w:tabs>
+          <w:tab w:val="num" w:pos="324pt"/>
+        </w:tabs>
+        <w:ind w:start="324pt" w:hanging="18pt"/>
+      </w:pPr>
+      <w:rPr>
+        <w:rFonts w:ascii="Wingdings" w:hAnsi="Wingdings" w:hint="default"/>
+        <w:sz w:val="20"/>
+      </w:rPr>
+    </w:lvl>
+  </w:abstractNum>
+  <w:abstractNum w:abstractNumId="12" w15:restartNumberingAfterBreak="0">
     <w:nsid w:val="1E177E97"/>
     <w:multiLevelType w:val="hybridMultilevel"/>
     <w:tmpl w:val="A6463BCE"/>
@@ -2760,7 +3474,7 @@
       </w:pPr>
     </w:lvl>
   </w:abstractNum>
-  <w:abstractNum w:abstractNumId="12" w15:restartNumberingAfterBreak="0">
+  <w:abstractNum w:abstractNumId="13" w15:restartNumberingAfterBreak="0">
     <w:nsid w:val="20AF0333"/>
     <w:multiLevelType w:val="hybridMultilevel"/>
     <w:tmpl w:val="CB0E7F4E"/>
@@ -2902,7 +3616,7 @@
       </w:rPr>
     </w:lvl>
   </w:abstractNum>
-  <w:abstractNum w:abstractNumId="13" w15:restartNumberingAfterBreak="0">
+  <w:abstractNum w:abstractNumId="14" w15:restartNumberingAfterBreak="0">
     <w:nsid w:val="26FE1FCF"/>
     <w:multiLevelType w:val="hybridMultilevel"/>
     <w:tmpl w:val="33826962"/>
@@ -3063,7 +3777,96 @@
       </w:rPr>
     </w:lvl>
   </w:abstractNum>
-  <w:abstractNum w:abstractNumId="14" w15:restartNumberingAfterBreak="0">
+  <w:abstractNum w:abstractNumId="15" w15:restartNumberingAfterBreak="0">
+    <w:nsid w:val="350F4F06"/>
+    <w:multiLevelType w:val="hybridMultilevel"/>
+    <w:tmpl w:val="E2C67764"/>
+    <w:lvl w:ilvl="0" w:tplc="15C21D6C">
+      <w:start w:val="1"/>
+      <w:numFmt w:val="decimal"/>
+      <w:lvlText w:val="[%1]"/>
+      <w:lvlJc w:val="start"/>
+      <w:pPr>
+        <w:ind w:start="54pt" w:hanging="18pt"/>
+      </w:pPr>
+      <w:rPr>
+        <w:rFonts w:hint="default"/>
+      </w:rPr>
+    </w:lvl>
+    <w:lvl w:ilvl="1" w:tplc="04090019" w:tentative="1">
+      <w:start w:val="1"/>
+      <w:numFmt w:val="lowerLetter"/>
+      <w:lvlText w:val="%2."/>
+      <w:lvlJc w:val="start"/>
+      <w:pPr>
+        <w:ind w:start="72pt" w:hanging="18pt"/>
+      </w:pPr>
+    </w:lvl>
+    <w:lvl w:ilvl="2" w:tplc="0409001B" w:tentative="1">
+      <w:start w:val="1"/>
+      <w:numFmt w:val="lowerRoman"/>
+      <w:lvlText w:val="%3."/>
+      <w:lvlJc w:val="end"/>
+      <w:pPr>
+        <w:ind w:start="108pt" w:hanging="9pt"/>
+      </w:pPr>
+    </w:lvl>
+    <w:lvl w:ilvl="3" w:tplc="0409000F" w:tentative="1">
+      <w:start w:val="1"/>
+      <w:numFmt w:val="decimal"/>
+      <w:lvlText w:val="%4."/>
+      <w:lvlJc w:val="start"/>
+      <w:pPr>
+        <w:ind w:start="144pt" w:hanging="18pt"/>
+      </w:pPr>
+    </w:lvl>
+    <w:lvl w:ilvl="4" w:tplc="04090019" w:tentative="1">
+      <w:start w:val="1"/>
+      <w:numFmt w:val="lowerLetter"/>
+      <w:lvlText w:val="%5."/>
+      <w:lvlJc w:val="start"/>
+      <w:pPr>
+        <w:ind w:start="180pt" w:hanging="18pt"/>
+      </w:pPr>
+    </w:lvl>
+    <w:lvl w:ilvl="5" w:tplc="0409001B" w:tentative="1">
+      <w:start w:val="1"/>
+      <w:numFmt w:val="lowerRoman"/>
+      <w:lvlText w:val="%6."/>
+      <w:lvlJc w:val="end"/>
+      <w:pPr>
+        <w:ind w:start="216pt" w:hanging="9pt"/>
+      </w:pPr>
+    </w:lvl>
+    <w:lvl w:ilvl="6" w:tplc="0409000F" w:tentative="1">
+      <w:start w:val="1"/>
+      <w:numFmt w:val="decimal"/>
+      <w:lvlText w:val="%7."/>
+      <w:lvlJc w:val="start"/>
+      <w:pPr>
+        <w:ind w:start="252pt" w:hanging="18pt"/>
+      </w:pPr>
+    </w:lvl>
+    <w:lvl w:ilvl="7" w:tplc="04090019" w:tentative="1">
+      <w:start w:val="1"/>
+      <w:numFmt w:val="lowerLetter"/>
+      <w:lvlText w:val="%8."/>
+      <w:lvlJc w:val="start"/>
+      <w:pPr>
+        <w:ind w:start="288pt" w:hanging="18pt"/>
+      </w:pPr>
+    </w:lvl>
+    <w:lvl w:ilvl="8" w:tplc="0409001B" w:tentative="1">
+      <w:start w:val="1"/>
+      <w:numFmt w:val="lowerRoman"/>
+      <w:lvlText w:val="%9."/>
+      <w:lvlJc w:val="end"/>
+      <w:pPr>
+        <w:ind w:start="324pt" w:hanging="9pt"/>
+      </w:pPr>
+    </w:lvl>
+  </w:abstractNum>
+  <w:abstractNum w:abstractNumId="16" w15:restartNumberingAfterBreak="0">
     <w:nsid w:val="37660336"/>
     <w:multiLevelType w:val="hybridMultilevel"/>
     <w:tmpl w:val="754EAC84"/>
@@ -3204,7 +4007,7 @@
       </w:rPr>
     </w:lvl>
   </w:abstractNum>
-  <w:abstractNum w:abstractNumId="15" w15:restartNumberingAfterBreak="0">
+  <w:abstractNum w:abstractNumId="17" w15:restartNumberingAfterBreak="0">
     <w:nsid w:val="39E54FC6"/>
     <w:multiLevelType w:val="singleLevel"/>
     <w:tmpl w:val="5B7288D4"/>
@@ -3224,7 +4027,93 @@
       </w:rPr>
     </w:lvl>
   </w:abstractNum>
-  <w:abstractNum w:abstractNumId="16" w15:restartNumberingAfterBreak="0">
+  <w:abstractNum w:abstractNumId="18" w15:restartNumberingAfterBreak="0">
+    <w:nsid w:val="3A296FEE"/>
+    <w:multiLevelType w:val="hybridMultilevel"/>
+    <w:tmpl w:val="940AB4D4"/>
+    <w:lvl w:ilvl="0" w:tplc="0409000F">
+      <w:start w:val="1"/>
+      <w:numFmt w:val="decimal"/>
+      <w:lvlText w:val="%1."/>
+      <w:lvlJc w:val="start"/>
+      <w:pPr>
+        <w:ind w:start="36pt" w:hanging="18pt"/>
+      </w:pPr>
+    </w:lvl>
+    <w:lvl w:ilvl="1" w:tplc="04090019" w:tentative="1">
+      <w:start w:val="1"/>
+      <w:numFmt w:val="lowerLetter"/>
+      <w:lvlText w:val="%2."/>
+      <w:lvlJc w:val="start"/>
+      <w:pPr>
+        <w:ind w:start="72pt" w:hanging="18pt"/>
+      </w:pPr>
+    </w:lvl>
+    <w:lvl w:ilvl="2" w:tplc="0409001B" w:tentative="1">
+      <w:start w:val="1"/>
+      <w:numFmt w:val="lowerRoman"/>
+      <w:lvlText w:val="%3."/>
+      <w:lvlJc w:val="end"/>
+      <w:pPr>
+        <w:ind w:start="108pt" w:hanging="9pt"/>
+      </w:pPr>
+    </w:lvl>
+    <w:lvl w:ilvl="3" w:tplc="0409000F" w:tentative="1">
+      <w:start w:val="1"/>
+      <w:numFmt w:val="decimal"/>
+      <w:lvlText w:val="%4."/>
+      <w:lvlJc w:val="start"/>
+      <w:pPr>
+        <w:ind w:start="144pt" w:hanging="18pt"/>
+      </w:pPr>
+    </w:lvl>
+    <w:lvl w:ilvl="4" w:tplc="04090019" w:tentative="1">
+      <w:start w:val="1"/>
+      <w:numFmt w:val="lowerLetter"/>
+      <w:lvlText w:val="%5."/>
+      <w:lvlJc w:val="start"/>
+      <w:pPr>
+        <w:ind w:start="180pt" w:hanging="18pt"/>
+      </w:pPr>
+    </w:lvl>
+    <w:lvl w:ilvl="5" w:tplc="0409001B" w:tentative="1">
+      <w:start w:val="1"/>
+      <w:numFmt w:val="lowerRoman"/>
+      <w:lvlText w:val="%6."/>
+      <w:lvlJc w:val="end"/>
+      <w:pPr>
+        <w:ind w:start="216pt" w:hanging="9pt"/>
+      </w:pPr>
+    </w:lvl>
+    <w:lvl w:ilvl="6" w:tplc="0409000F" w:tentative="1">
+      <w:start w:val="1"/>
+      <w:numFmt w:val="decimal"/>
+      <w:lvlText w:val="%7."/>
+      <w:lvlJc w:val="start"/>
+      <w:pPr>
+        <w:ind w:start="252pt" w:hanging="18pt"/>
+      </w:pPr>
+    </w:lvl>
+    <w:lvl w:ilvl="7" w:tplc="04090019" w:tentative="1">
+      <w:start w:val="1"/>
+      <w:numFmt w:val="lowerLetter"/>
+      <w:lvlText w:val="%8."/>
+      <w:lvlJc w:val="start"/>
+      <w:pPr>
+        <w:ind w:start="288pt" w:hanging="18pt"/>
+      </w:pPr>
+    </w:lvl>
+    <w:lvl w:ilvl="8" w:tplc="0409001B" w:tentative="1">
+      <w:start w:val="1"/>
+      <w:numFmt w:val="lowerRoman"/>
+      <w:lvlText w:val="%9."/>
+      <w:lvlJc w:val="end"/>
+      <w:pPr>
+        <w:ind w:start="324pt" w:hanging="9pt"/>
+      </w:pPr>
+    </w:lvl>
+  </w:abstractNum>
+  <w:abstractNum w:abstractNumId="19" w15:restartNumberingAfterBreak="0">
     <w:nsid w:val="4189603E"/>
     <w:multiLevelType w:val="multilevel"/>
     <w:tmpl w:val="0AB06E12"/>
@@ -3431,7 +4320,156 @@
       </w:rPr>
     </w:lvl>
   </w:abstractNum>
-  <w:abstractNum w:abstractNumId="17" w15:restartNumberingAfterBreak="0">
+  <w:abstractNum w:abstractNumId="20" w15:restartNumberingAfterBreak="0">
+    <w:nsid w:val="42FD36EC"/>
+    <w:multiLevelType w:val="multilevel"/>
+    <w:tmpl w:val="8446DB94"/>
+    <w:lvl w:ilvl="0">
+      <w:start w:val="1"/>
+      <w:numFmt w:val="bullet"/>
+      <w:lvlText w:val=""/>
+      <w:lvlJc w:val="start"/>
+      <w:pPr>
+        <w:tabs>
+          <w:tab w:val="num" w:pos="36pt"/>
+        </w:tabs>
+        <w:ind w:start="36pt" w:hanging="18pt"/>
+      </w:pPr>
+      <w:rPr>
+        <w:rFonts w:ascii="Symbol" w:hAnsi="Symbol" w:hint="default"/>
+        <w:sz w:val="20"/>
+      </w:rPr>
+    </w:lvl>
+    <w:lvl w:ilvl="1">
+      <w:start w:val="1"/>
+      <w:numFmt w:val="bullet"/>
+      <w:lvlText w:val="o"/>
+      <w:lvlJc w:val="start"/>
+      <w:pPr>
+        <w:tabs>
+          <w:tab w:val="num" w:pos="72pt"/>
+        </w:tabs>
+        <w:ind w:start="72pt" w:hanging="18pt"/>
+      </w:pPr>
+      <w:rPr>
+        <w:rFonts w:ascii="Courier New" w:hAnsi="Courier New" w:hint="default"/>
+        <w:sz w:val="20"/>
+      </w:rPr>
+    </w:lvl>
+    <w:lvl w:ilvl="2" w:tentative="1">
+      <w:start w:val="1"/>
+      <w:numFmt w:val="bullet"/>
+      <w:lvlText w:val=""/>
+      <w:lvlJc w:val="start"/>
+      <w:pPr>
+        <w:tabs>
+          <w:tab w:val="num" w:pos="108pt"/>
+        </w:tabs>
+        <w:ind w:start="108pt" w:hanging="18pt"/>
+      </w:pPr>
+      <w:rPr>
+        <w:rFonts w:ascii="Wingdings" w:hAnsi="Wingdings" w:hint="default"/>
+        <w:sz w:val="20"/>
+      </w:rPr>
+    </w:lvl>
+    <w:lvl w:ilvl="3" w:tentative="1">
+      <w:start w:val="1"/>
+      <w:numFmt w:val="bullet"/>
+      <w:lvlText w:val=""/>
+      <w:lvlJc w:val="start"/>
+      <w:pPr>
+        <w:tabs>
+          <w:tab w:val="num" w:pos="144pt"/>
+        </w:tabs>
+        <w:ind w:start="144pt" w:hanging="18pt"/>
+      </w:pPr>
+      <w:rPr>
+        <w:rFonts w:ascii="Wingdings" w:hAnsi="Wingdings" w:hint="default"/>
+        <w:sz w:val="20"/>
+      </w:rPr>
+    </w:lvl>
+    <w:lvl w:ilvl="4" w:tentative="1">
+      <w:start w:val="1"/>
+      <w:numFmt w:val="bullet"/>
+      <w:lvlText w:val=""/>
+      <w:lvlJc w:val="start"/>
+      <w:pPr>
+        <w:tabs>
+          <w:tab w:val="num" w:pos="180pt"/>
+        </w:tabs>
+        <w:ind w:start="180pt" w:hanging="18pt"/>
+      </w:pPr>
+      <w:rPr>
+        <w:rFonts w:ascii="Wingdings" w:hAnsi="Wingdings" w:hint="default"/>
+        <w:sz w:val="20"/>
+      </w:rPr>
+    </w:lvl>
+    <w:lvl w:ilvl="5" w:tentative="1">
+      <w:start w:val="1"/>
+      <w:numFmt w:val="bullet"/>
+      <w:lvlText w:val=""/>
+      <w:lvlJc w:val="start"/>
+      <w:pPr>
+        <w:tabs>
+          <w:tab w:val="num" w:pos="216pt"/>
+        </w:tabs>
+        <w:ind w:start="216pt" w:hanging="18pt"/>
+      </w:pPr>
+      <w:rPr>
+        <w:rFonts w:ascii="Wingdings" w:hAnsi="Wingdings" w:hint="default"/>
+        <w:sz w:val="20"/>
+      </w:rPr>
+    </w:lvl>
+    <w:lvl w:ilvl="6" w:tentative="1">
+      <w:start w:val="1"/>
+      <w:numFmt w:val="bullet"/>
+      <w:lvlText w:val=""/>
+      <w:lvlJc w:val="start"/>
+      <w:pPr>
+        <w:tabs>
+          <w:tab w:val="num" w:pos="252pt"/>
+        </w:tabs>
+        <w:ind w:start="252pt" w:hanging="18pt"/>
+      </w:pPr>
+      <w:rPr>
+        <w:rFonts w:ascii="Wingdings" w:hAnsi="Wingdings" w:hint="default"/>
+        <w:sz w:val="20"/>
+      </w:rPr>
+    </w:lvl>
+    <w:lvl w:ilvl="7" w:tentative="1">
+      <w:start w:val="1"/>
+      <w:numFmt w:val="bullet"/>
+      <w:lvlText w:val=""/>
+      <w:lvlJc w:val="start"/>
+      <w:pPr>
+        <w:tabs>
+          <w:tab w:val="num" w:pos="288pt"/>
+        </w:tabs>
+        <w:ind w:start="288pt" w:hanging="18pt"/>
+      </w:pPr>
+      <w:rPr>
+        <w:rFonts w:ascii="Wingdings" w:hAnsi="Wingdings" w:hint="default"/>
+        <w:sz w:val="20"/>
+      </w:rPr>
+    </w:lvl>
+    <w:lvl w:ilvl="8" w:tentative="1">
+      <w:start w:val="1"/>
+      <w:numFmt w:val="bullet"/>
+      <w:lvlText w:val=""/>
+      <w:lvlJc w:val="start"/>
+      <w:pPr>
+        <w:tabs>
+          <w:tab w:val="num" w:pos="324pt"/>
+        </w:tabs>
+        <w:ind w:start="324pt" w:hanging="18pt"/>
+      </w:pPr>
+      <w:rPr>
+        <w:rFonts w:ascii="Wingdings" w:hAnsi="Wingdings" w:hint="default"/>
+        <w:sz w:val="20"/>
+      </w:rPr>
+    </w:lvl>
+  </w:abstractNum>
+  <w:abstractNum w:abstractNumId="21" w15:restartNumberingAfterBreak="0">
     <w:nsid w:val="493C3F76"/>
     <w:multiLevelType w:val="hybridMultilevel"/>
     <w:tmpl w:val="9A9E418C"/>
@@ -3542,7 +4580,156 @@
       </w:pPr>
     </w:lvl>
   </w:abstractNum>
-  <w:abstractNum w:abstractNumId="18" w15:restartNumberingAfterBreak="0">
+  <w:abstractNum w:abstractNumId="22" w15:restartNumberingAfterBreak="0">
+    <w:nsid w:val="49504969"/>
+    <w:multiLevelType w:val="multilevel"/>
+    <w:tmpl w:val="FF62F090"/>
+    <w:lvl w:ilvl="0">
+      <w:start w:val="1"/>
+      <w:numFmt w:val="bullet"/>
+      <w:lvlText w:val=""/>
+      <w:lvlJc w:val="start"/>
+      <w:pPr>
+        <w:tabs>
+          <w:tab w:val="num" w:pos="36pt"/>
+        </w:tabs>
+        <w:ind w:start="36pt" w:hanging="18pt"/>
+      </w:pPr>
+      <w:rPr>
+        <w:rFonts w:ascii="Symbol" w:hAnsi="Symbol" w:hint="default"/>
+        <w:sz w:val="20"/>
+      </w:rPr>
+    </w:lvl>
+    <w:lvl w:ilvl="1">
+      <w:start w:val="1"/>
+      <w:numFmt w:val="bullet"/>
+      <w:lvlText w:val="o"/>
+      <w:lvlJc w:val="start"/>
+      <w:pPr>
+        <w:tabs>
+          <w:tab w:val="num" w:pos="72pt"/>
+        </w:tabs>
+        <w:ind w:start="72pt" w:hanging="18pt"/>
+      </w:pPr>
+      <w:rPr>
+        <w:rFonts w:ascii="Courier New" w:hAnsi="Courier New" w:hint="default"/>
+        <w:sz w:val="20"/>
+      </w:rPr>
+    </w:lvl>
+    <w:lvl w:ilvl="2" w:tentative="1">
+      <w:start w:val="1"/>
+      <w:numFmt w:val="bullet"/>
+      <w:lvlText w:val=""/>
+      <w:lvlJc w:val="start"/>
+      <w:pPr>
+        <w:tabs>
+          <w:tab w:val="num" w:pos="108pt"/>
+        </w:tabs>
+        <w:ind w:start="108pt" w:hanging="18pt"/>
+      </w:pPr>
+      <w:rPr>
+        <w:rFonts w:ascii="Wingdings" w:hAnsi="Wingdings" w:hint="default"/>
+        <w:sz w:val="20"/>
+      </w:rPr>
+    </w:lvl>
+    <w:lvl w:ilvl="3" w:tentative="1">
+      <w:start w:val="1"/>
+      <w:numFmt w:val="bullet"/>
+      <w:lvlText w:val=""/>
+      <w:lvlJc w:val="start"/>
+      <w:pPr>
+        <w:tabs>
+          <w:tab w:val="num" w:pos="144pt"/>
+        </w:tabs>
+        <w:ind w:start="144pt" w:hanging="18pt"/>
+      </w:pPr>
+      <w:rPr>
+        <w:rFonts w:ascii="Wingdings" w:hAnsi="Wingdings" w:hint="default"/>
+        <w:sz w:val="20"/>
+      </w:rPr>
+    </w:lvl>
+    <w:lvl w:ilvl="4" w:tentative="1">
+      <w:start w:val="1"/>
+      <w:numFmt w:val="bullet"/>
+      <w:lvlText w:val=""/>
+      <w:lvlJc w:val="start"/>
+      <w:pPr>
+        <w:tabs>
+          <w:tab w:val="num" w:pos="180pt"/>
+        </w:tabs>
+        <w:ind w:start="180pt" w:hanging="18pt"/>
+      </w:pPr>
+      <w:rPr>
+        <w:rFonts w:ascii="Wingdings" w:hAnsi="Wingdings" w:hint="default"/>
+        <w:sz w:val="20"/>
+      </w:rPr>
+    </w:lvl>
+    <w:lvl w:ilvl="5" w:tentative="1">
+      <w:start w:val="1"/>
+      <w:numFmt w:val="bullet"/>
+      <w:lvlText w:val=""/>
+      <w:lvlJc w:val="start"/>
+      <w:pPr>
+        <w:tabs>
+          <w:tab w:val="num" w:pos="216pt"/>
+        </w:tabs>
+        <w:ind w:start="216pt" w:hanging="18pt"/>
+      </w:pPr>
+      <w:rPr>
+        <w:rFonts w:ascii="Wingdings" w:hAnsi="Wingdings" w:hint="default"/>
+        <w:sz w:val="20"/>
+      </w:rPr>
+    </w:lvl>
+    <w:lvl w:ilvl="6" w:tentative="1">
+      <w:start w:val="1"/>
+      <w:numFmt w:val="bullet"/>
+      <w:lvlText w:val=""/>
+      <w:lvlJc w:val="start"/>
+      <w:pPr>
+        <w:tabs>
+          <w:tab w:val="num" w:pos="252pt"/>
+        </w:tabs>
+        <w:ind w:start="252pt" w:hanging="18pt"/>
+      </w:pPr>
+      <w:rPr>
+        <w:rFonts w:ascii="Wingdings" w:hAnsi="Wingdings" w:hint="default"/>
+        <w:sz w:val="20"/>
+      </w:rPr>
+    </w:lvl>
+    <w:lvl w:ilvl="7" w:tentative="1">
+      <w:start w:val="1"/>
+      <w:numFmt w:val="bullet"/>
+      <w:lvlText w:val=""/>
+      <w:lvlJc w:val="start"/>
+      <w:pPr>
+        <w:tabs>
+          <w:tab w:val="num" w:pos="288pt"/>
+        </w:tabs>
+        <w:ind w:start="288pt" w:hanging="18pt"/>
+      </w:pPr>
+      <w:rPr>
+        <w:rFonts w:ascii="Wingdings" w:hAnsi="Wingdings" w:hint="default"/>
+        <w:sz w:val="20"/>
+      </w:rPr>
+    </w:lvl>
+    <w:lvl w:ilvl="8" w:tentative="1">
+      <w:start w:val="1"/>
+      <w:numFmt w:val="bullet"/>
+      <w:lvlText w:val=""/>
+      <w:lvlJc w:val="start"/>
+      <w:pPr>
+        <w:tabs>
+          <w:tab w:val="num" w:pos="324pt"/>
+        </w:tabs>
+        <w:ind w:start="324pt" w:hanging="18pt"/>
+      </w:pPr>
+      <w:rPr>
+        <w:rFonts w:ascii="Wingdings" w:hAnsi="Wingdings" w:hint="default"/>
+        <w:sz w:val="20"/>
+      </w:rPr>
+    </w:lvl>
+  </w:abstractNum>
+  <w:abstractNum w:abstractNumId="23" w15:restartNumberingAfterBreak="0">
     <w:nsid w:val="52CA544A"/>
     <w:multiLevelType w:val="singleLevel"/>
     <w:tmpl w:val="AED6D67E"/>
@@ -3569,7 +4756,156 @@
       </w:rPr>
     </w:lvl>
   </w:abstractNum>
-  <w:abstractNum w:abstractNumId="19" w15:restartNumberingAfterBreak="0">
+  <w:abstractNum w:abstractNumId="24" w15:restartNumberingAfterBreak="0">
+    <w:nsid w:val="53F05683"/>
+    <w:multiLevelType w:val="multilevel"/>
+    <w:tmpl w:val="6B4CE034"/>
+    <w:lvl w:ilvl="0">
+      <w:start w:val="1"/>
+      <w:numFmt w:val="bullet"/>
+      <w:lvlText w:val=""/>
+      <w:lvlJc w:val="start"/>
+      <w:pPr>
+        <w:tabs>
+          <w:tab w:val="num" w:pos="36pt"/>
+        </w:tabs>
+        <w:ind w:start="36pt" w:hanging="18pt"/>
+      </w:pPr>
+      <w:rPr>
+        <w:rFonts w:ascii="Symbol" w:hAnsi="Symbol" w:hint="default"/>
+        <w:sz w:val="20"/>
+      </w:rPr>
+    </w:lvl>
+    <w:lvl w:ilvl="1">
+      <w:start w:val="1"/>
+      <w:numFmt w:val="bullet"/>
+      <w:lvlText w:val="o"/>
+      <w:lvlJc w:val="start"/>
+      <w:pPr>
+        <w:tabs>
+          <w:tab w:val="num" w:pos="72pt"/>
+        </w:tabs>
+        <w:ind w:start="72pt" w:hanging="18pt"/>
+      </w:pPr>
+      <w:rPr>
+        <w:rFonts w:ascii="Courier New" w:hAnsi="Courier New" w:hint="default"/>
+        <w:sz w:val="20"/>
+      </w:rPr>
+    </w:lvl>
+    <w:lvl w:ilvl="2" w:tentative="1">
+      <w:start w:val="1"/>
+      <w:numFmt w:val="bullet"/>
+      <w:lvlText w:val=""/>
+      <w:lvlJc w:val="start"/>
+      <w:pPr>
+        <w:tabs>
+          <w:tab w:val="num" w:pos="108pt"/>
+        </w:tabs>
+        <w:ind w:start="108pt" w:hanging="18pt"/>
+      </w:pPr>
+      <w:rPr>
+        <w:rFonts w:ascii="Wingdings" w:hAnsi="Wingdings" w:hint="default"/>
+        <w:sz w:val="20"/>
+      </w:rPr>
+    </w:lvl>
+    <w:lvl w:ilvl="3" w:tentative="1">
+      <w:start w:val="1"/>
+      <w:numFmt w:val="bullet"/>
+      <w:lvlText w:val=""/>
+      <w:lvlJc w:val="start"/>
+      <w:pPr>
+        <w:tabs>
+          <w:tab w:val="num" w:pos="144pt"/>
+        </w:tabs>
+        <w:ind w:start="144pt" w:hanging="18pt"/>
+      </w:pPr>
+      <w:rPr>
+        <w:rFonts w:ascii="Wingdings" w:hAnsi="Wingdings" w:hint="default"/>
+        <w:sz w:val="20"/>
+      </w:rPr>
+    </w:lvl>
+    <w:lvl w:ilvl="4" w:tentative="1">
+      <w:start w:val="1"/>
+      <w:numFmt w:val="bullet"/>
+      <w:lvlText w:val=""/>
+      <w:lvlJc w:val="start"/>
+      <w:pPr>
+        <w:tabs>
+          <w:tab w:val="num" w:pos="180pt"/>
+        </w:tabs>
+        <w:ind w:start="180pt" w:hanging="18pt"/>
+      </w:pPr>
+      <w:rPr>
+        <w:rFonts w:ascii="Wingdings" w:hAnsi="Wingdings" w:hint="default"/>
+        <w:sz w:val="20"/>
+      </w:rPr>
+    </w:lvl>
+    <w:lvl w:ilvl="5" w:tentative="1">
+      <w:start w:val="1"/>
+      <w:numFmt w:val="bullet"/>
+      <w:lvlText w:val=""/>
+      <w:lvlJc w:val="start"/>
+      <w:pPr>
+        <w:tabs>
+          <w:tab w:val="num" w:pos="216pt"/>
+        </w:tabs>
+        <w:ind w:start="216pt" w:hanging="18pt"/>
+      </w:pPr>
+      <w:rPr>
+        <w:rFonts w:ascii="Wingdings" w:hAnsi="Wingdings" w:hint="default"/>
+        <w:sz w:val="20"/>
+      </w:rPr>
+    </w:lvl>
+    <w:lvl w:ilvl="6" w:tentative="1">
+      <w:start w:val="1"/>
+      <w:numFmt w:val="bullet"/>
+      <w:lvlText w:val=""/>
+      <w:lvlJc w:val="start"/>
+      <w:pPr>
+        <w:tabs>
+          <w:tab w:val="num" w:pos="252pt"/>
+        </w:tabs>
+        <w:ind w:start="252pt" w:hanging="18pt"/>
+      </w:pPr>
+      <w:rPr>
+        <w:rFonts w:ascii="Wingdings" w:hAnsi="Wingdings" w:hint="default"/>
+        <w:sz w:val="20"/>
+      </w:rPr>
+    </w:lvl>
+    <w:lvl w:ilvl="7" w:tentative="1">
+      <w:start w:val="1"/>
+      <w:numFmt w:val="bullet"/>
+      <w:lvlText w:val=""/>
+      <w:lvlJc w:val="start"/>
+      <w:pPr>
+        <w:tabs>
+          <w:tab w:val="num" w:pos="288pt"/>
+        </w:tabs>
+        <w:ind w:start="288pt" w:hanging="18pt"/>
+      </w:pPr>
+      <w:rPr>
+        <w:rFonts w:ascii="Wingdings" w:hAnsi="Wingdings" w:hint="default"/>
+        <w:sz w:val="20"/>
+      </w:rPr>
+    </w:lvl>
+    <w:lvl w:ilvl="8" w:tentative="1">
+      <w:start w:val="1"/>
+      <w:numFmt w:val="bullet"/>
+      <w:lvlText w:val=""/>
+      <w:lvlJc w:val="start"/>
+      <w:pPr>
+        <w:tabs>
+          <w:tab w:val="num" w:pos="324pt"/>
+        </w:tabs>
+        <w:ind w:start="324pt" w:hanging="18pt"/>
+      </w:pPr>
+      <w:rPr>
+        <w:rFonts w:ascii="Wingdings" w:hAnsi="Wingdings" w:hint="default"/>
+        <w:sz w:val="20"/>
+      </w:rPr>
+    </w:lvl>
+  </w:abstractNum>
+  <w:abstractNum w:abstractNumId="25" w15:restartNumberingAfterBreak="0">
     <w:nsid w:val="6C402C58"/>
     <w:multiLevelType w:val="hybridMultilevel"/>
     <w:tmpl w:val="9A1CA078"/>
@@ -3714,7 +5050,7 @@
       </w:rPr>
     </w:lvl>
   </w:abstractNum>
-  <w:abstractNum w:abstractNumId="20" w15:restartNumberingAfterBreak="0">
+  <w:abstractNum w:abstractNumId="26" w15:restartNumberingAfterBreak="0">
     <w:nsid w:val="6CD32DA8"/>
     <w:multiLevelType w:val="singleLevel"/>
     <w:tmpl w:val="166470C2"/>
@@ -3741,40 +5077,40 @@
     </w:lvl>
   </w:abstractNum>
   <w:num w:numId="1" w16cid:durableId="1169561041">
+    <w:abstractNumId w:val="16"/>
+  </w:num>
+  <w:num w:numId="2" w16cid:durableId="18119610">
+    <w:abstractNumId w:val="25"/>
+  </w:num>
+  <w:num w:numId="3" w16cid:durableId="1319310130">
     <w:abstractNumId w:val="14"/>
   </w:num>
-  <w:num w:numId="2" w16cid:durableId="18119610">
+  <w:num w:numId="4" w16cid:durableId="787746984">
     <w:abstractNumId w:val="19"/>
   </w:num>
-  <w:num w:numId="3" w16cid:durableId="1319310130">
+  <w:num w:numId="5" w16cid:durableId="161552068">
+    <w:abstractNumId w:val="19"/>
+  </w:num>
+  <w:num w:numId="6" w16cid:durableId="2076077654">
+    <w:abstractNumId w:val="19"/>
+  </w:num>
+  <w:num w:numId="7" w16cid:durableId="1286235578">
+    <w:abstractNumId w:val="19"/>
+  </w:num>
+  <w:num w:numId="8" w16cid:durableId="838347464">
+    <w:abstractNumId w:val="23"/>
+  </w:num>
+  <w:num w:numId="9" w16cid:durableId="662513308">
+    <w:abstractNumId w:val="26"/>
+  </w:num>
+  <w:num w:numId="10" w16cid:durableId="1336689961">
+    <w:abstractNumId w:val="17"/>
+  </w:num>
+  <w:num w:numId="11" w16cid:durableId="994258573">
     <w:abstractNumId w:val="13"/>
   </w:num>
-  <w:num w:numId="4" w16cid:durableId="787746984">
-    <w:abstractNumId w:val="16"/>
-  </w:num>
-  <w:num w:numId="5" w16cid:durableId="161552068">
-    <w:abstractNumId w:val="16"/>
-  </w:num>
-  <w:num w:numId="6" w16cid:durableId="2076077654">
-    <w:abstractNumId w:val="16"/>
-  </w:num>
-  <w:num w:numId="7" w16cid:durableId="1286235578">
-    <w:abstractNumId w:val="16"/>
-  </w:num>
-  <w:num w:numId="8" w16cid:durableId="838347464">
-    <w:abstractNumId w:val="18"/>
-  </w:num>
-  <w:num w:numId="9" w16cid:durableId="662513308">
-    <w:abstractNumId w:val="20"/>
-  </w:num>
-  <w:num w:numId="10" w16cid:durableId="1336689961">
-    <w:abstractNumId w:val="15"/>
-  </w:num>
-  <w:num w:numId="11" w16cid:durableId="994258573">
+  <w:num w:numId="12" w16cid:durableId="220335621">
     <w:abstractNumId w:val="12"/>
-  </w:num>
-  <w:num w:numId="12" w16cid:durableId="220335621">
-    <w:abstractNumId w:val="11"/>
   </w:num>
   <w:num w:numId="13" w16cid:durableId="54813933">
     <w:abstractNumId w:val="0"/>
@@ -3810,7 +5146,25 @@
     <w:abstractNumId w:val="1"/>
   </w:num>
   <w:num w:numId="24" w16cid:durableId="379591494">
-    <w:abstractNumId w:val="17"/>
+    <w:abstractNumId w:val="21"/>
+  </w:num>
+  <w:num w:numId="25" w16cid:durableId="725181117">
+    <w:abstractNumId w:val="22"/>
+  </w:num>
+  <w:num w:numId="26" w16cid:durableId="1260331574">
+    <w:abstractNumId w:val="11"/>
+  </w:num>
+  <w:num w:numId="27" w16cid:durableId="1668291270">
+    <w:abstractNumId w:val="24"/>
+  </w:num>
+  <w:num w:numId="28" w16cid:durableId="20018279">
+    <w:abstractNumId w:val="20"/>
+  </w:num>
+  <w:num w:numId="29" w16cid:durableId="2089955505">
+    <w:abstractNumId w:val="18"/>
+  </w:num>
+  <w:num w:numId="30" w16cid:durableId="292178749">
+    <w:abstractNumId w:val="15"/>
   </w:num>
 </w:numbering>
 </file>
@@ -3840,6 +5194,7 @@
     <w:lsdException w:name="caption" w:semiHidden="1" w:unhideWhenUsed="1" w:qFormat="1"/>
     <w:lsdException w:name="Title" w:qFormat="1"/>
     <w:lsdException w:name="Subtitle" w:qFormat="1"/>
+    <w:lsdException w:name="Hyperlink" w:uiPriority="99"/>
     <w:lsdException w:name="Strong" w:qFormat="1"/>
     <w:lsdException w:name="Emphasis" w:qFormat="1"/>
     <w:lsdException w:name="Normal (Web)" w:uiPriority="99"/>
@@ -4568,6 +5923,29 @@
       <w:szCs w:val="24"/>
     </w:rPr>
   </w:style>
+  <w:style w:type="character" w:styleId="Hyperlink">
+    <w:name w:val="Hyperlink"/>
+    <w:basedOn w:val="DefaultParagraphFont"/>
+    <w:uiPriority w:val="99"/>
+    <w:unhideWhenUsed/>
+    <w:rsid w:val="00D54CDB"/>
+    <w:rPr>
+      <w:color w:val="0000FF"/>
+      <w:u w:val="single"/>
+    </w:rPr>
+  </w:style>
+  <w:style w:type="character" w:styleId="UnresolvedMention">
+    <w:name w:val="Unresolved Mention"/>
+    <w:basedOn w:val="DefaultParagraphFont"/>
+    <w:uiPriority w:val="99"/>
+    <w:semiHidden/>
+    <w:unhideWhenUsed/>
+    <w:rsid w:val="00F40FE0"/>
+    <w:rPr>
+      <w:color w:val="605E5C"/>
+      <w:shd w:val="clear" w:color="auto" w:fill="E1DFDD"/>
+    </w:rPr>
+  </w:style>
 </w:styles>
 </file>
 

</xml_diff>

<commit_message>
slight changes to doc
</commit_message>
<xml_diff>
--- a/435 Paper Deliverable 2.docx
+++ b/435 Paper Deliverable 2.docx
@@ -1196,13 +1196,7 @@
         <w:pStyle w:val="Heading1"/>
       </w:pPr>
       <w:r>
-        <w:t xml:space="preserve">Prepare Your Paper </w:t>
-      </w:r>
-      <w:r>
-        <w:t>Before</w:t>
-      </w:r>
-      <w:r>
-        <w:t xml:space="preserve"> Styling</w:t>
+        <w:t>Contributions</w:t>
       </w:r>
     </w:p>
     <w:p>

</xml_diff>

<commit_message>
Update 435 Paper Deliverable 2.docx
</commit_message>
<xml_diff>
--- a/435 Paper Deliverable 2.docx
+++ b/435 Paper Deliverable 2.docx
@@ -159,14 +159,7 @@
           <w:sz w:val="18"/>
           <w:szCs w:val="18"/>
         </w:rPr>
-        <w:t>johnathan.driscoll</w:t>
-      </w:r>
-      <w:r>
-        <w:rPr>
-          <w:sz w:val="18"/>
-          <w:szCs w:val="18"/>
-        </w:rPr>
-        <w:t>@maine.edu</w:t>
+        <w:t>johnathan.driscoll@maine.edu</w:t>
       </w:r>
     </w:p>
     <w:p>
@@ -240,14 +233,7 @@
           <w:sz w:val="18"/>
           <w:szCs w:val="18"/>
         </w:rPr>
-        <w:t>peter.martin</w:t>
-      </w:r>
-      <w:r>
-        <w:rPr>
-          <w:sz w:val="18"/>
-          <w:szCs w:val="18"/>
-        </w:rPr>
-        <w:t>@maine.edu</w:t>
+        <w:t>peter.martin@maine.edu</w:t>
       </w:r>
     </w:p>
     <w:p/>
@@ -546,7 +532,7 @@
           <w:szCs w:val="20"/>
           <w:shd w:val="clear" w:color="auto" w:fill="FFFFFF"/>
         </w:rPr>
-        <w:t xml:space="preserve">Privacy and its constantly changing meaning </w:t>
+        <w:t xml:space="preserve">Privacy and its constantly changing meaning affect all of us. Developments in technology and AI have led to an extensive problem without an easy fix. Over the past decade the world has made strides in the privacy sector with heavy legislature and regulations attempting to tackle the problem head on. Specifically, AI and machine learning algorithms </w:t>
       </w:r>
       <w:r>
         <w:rPr>
@@ -555,7 +541,7 @@
           <w:szCs w:val="20"/>
           <w:shd w:val="clear" w:color="auto" w:fill="FFFFFF"/>
         </w:rPr>
-        <w:t>affect</w:t>
+        <w:t>must</w:t>
       </w:r>
       <w:r>
         <w:rPr>
@@ -564,8 +550,19 @@
           <w:szCs w:val="20"/>
           <w:shd w:val="clear" w:color="auto" w:fill="FFFFFF"/>
         </w:rPr>
-        <w:t xml:space="preserve"> all of us. Developments in technology and AI have led to an extensive problem without an easy fix. Over the past decade the world has made strides in the privacy sector with heavy legislature and regulations attempting to tackle the problem head on. </w:t>
-      </w:r>
+        <w:t xml:space="preserve"> be addressed in order to prevent breaches of personal information and sustain a world where the customer does not become the product. </w:t>
+      </w:r>
+    </w:p>
+    <w:p>
+      <w:pPr>
+        <w:pStyle w:val="NormalWeb"/>
+        <w:spacing w:before="0pt" w:beforeAutospacing="0" w:after="0pt" w:afterAutospacing="0"/>
+        <w:ind w:firstLine="36pt"/>
+        <w:rPr>
+          <w:sz w:val="20"/>
+          <w:szCs w:val="20"/>
+        </w:rPr>
+      </w:pPr>
       <w:r>
         <w:rPr>
           <w:color w:val="000000"/>
@@ -573,8 +570,19 @@
           <w:szCs w:val="20"/>
           <w:shd w:val="clear" w:color="auto" w:fill="FFFFFF"/>
         </w:rPr>
-        <w:t>Specifically,</w:t>
-      </w:r>
+        <w:t>Currently there is research surrounding differential privacy and different approaches within this concept. Most of the solutions involved are based on an algorithm which after the personal data has been collected it stores or releases it in a manner that protects people's privacy. Database manipulation is the go-to with modern methods such as randomization algorithms, machine learning techniques to protect data, or other anonymization methods. There are lots of ways to achieve these, hence why the current research has many discrepancies.</w:t>
+      </w:r>
+    </w:p>
+    <w:p>
+      <w:pPr>
+        <w:pStyle w:val="NormalWeb"/>
+        <w:spacing w:before="0pt" w:beforeAutospacing="0" w:after="0pt" w:afterAutospacing="0"/>
+        <w:ind w:firstLine="36pt"/>
+        <w:rPr>
+          <w:sz w:val="20"/>
+          <w:szCs w:val="20"/>
+        </w:rPr>
+      </w:pPr>
       <w:r>
         <w:rPr>
           <w:color w:val="000000"/>
@@ -582,103 +590,7 @@
           <w:szCs w:val="20"/>
           <w:shd w:val="clear" w:color="auto" w:fill="FFFFFF"/>
         </w:rPr>
-        <w:t xml:space="preserve"> AI and machine learning algorithms </w:t>
-      </w:r>
-      <w:r>
-        <w:rPr>
-          <w:color w:val="000000"/>
-          <w:sz w:val="20"/>
-          <w:szCs w:val="20"/>
-          <w:shd w:val="clear" w:color="auto" w:fill="FFFFFF"/>
-        </w:rPr>
-        <w:t>must</w:t>
-      </w:r>
-      <w:r>
-        <w:rPr>
-          <w:color w:val="000000"/>
-          <w:sz w:val="20"/>
-          <w:szCs w:val="20"/>
-          <w:shd w:val="clear" w:color="auto" w:fill="FFFFFF"/>
-        </w:rPr>
-        <w:t xml:space="preserve"> be addressed in order to prevent breaches of personal information and sustain a world where the customer does not become the product. </w:t>
-      </w:r>
-    </w:p>
-    <w:p>
-      <w:pPr>
-        <w:pStyle w:val="NormalWeb"/>
-        <w:spacing w:before="0pt" w:beforeAutospacing="0" w:after="0pt" w:afterAutospacing="0"/>
-        <w:ind w:firstLine="36pt"/>
-        <w:rPr>
-          <w:sz w:val="20"/>
-          <w:szCs w:val="20"/>
-        </w:rPr>
-      </w:pPr>
-      <w:r>
-        <w:rPr>
-          <w:color w:val="000000"/>
-          <w:sz w:val="20"/>
-          <w:szCs w:val="20"/>
-          <w:shd w:val="clear" w:color="auto" w:fill="FFFFFF"/>
-        </w:rPr>
-        <w:t xml:space="preserve">Currently there is research surrounding differential privacy and different approaches within this concept. Most of the solutions involved are based on an algorithm which after the personal data has been collected it </w:t>
-      </w:r>
-      <w:r>
-        <w:rPr>
-          <w:color w:val="000000"/>
-          <w:sz w:val="20"/>
-          <w:szCs w:val="20"/>
-          <w:shd w:val="clear" w:color="auto" w:fill="FFFFFF"/>
-        </w:rPr>
-        <w:t>stores or</w:t>
-      </w:r>
-      <w:r>
-        <w:rPr>
-          <w:color w:val="000000"/>
-          <w:sz w:val="20"/>
-          <w:szCs w:val="20"/>
-          <w:shd w:val="clear" w:color="auto" w:fill="FFFFFF"/>
-        </w:rPr>
-        <w:t xml:space="preserve"> releases it in a manner that protects people's privacy. Database manipulation is the go-to with modern methods such as randomization algorithms, machine learning techniques to protect data, or other anonymization methods. There are lots of ways to achieve these, hence why the current research has many discrepancies.</w:t>
-      </w:r>
-    </w:p>
-    <w:p>
-      <w:pPr>
-        <w:pStyle w:val="NormalWeb"/>
-        <w:spacing w:before="0pt" w:beforeAutospacing="0" w:after="0pt" w:afterAutospacing="0"/>
-        <w:ind w:firstLine="36pt"/>
-        <w:rPr>
-          <w:sz w:val="20"/>
-          <w:szCs w:val="20"/>
-        </w:rPr>
-      </w:pPr>
-      <w:r>
-        <w:rPr>
-          <w:color w:val="000000"/>
-          <w:sz w:val="20"/>
-          <w:szCs w:val="20"/>
-          <w:shd w:val="clear" w:color="auto" w:fill="FFFFFF"/>
-        </w:rPr>
-        <w:t xml:space="preserve">These listed approaches are not perfect however and each of them come with their own drawbacks. The major issues attached to the current solutions would be too much computational need, unperfected algorithms, or over specific algorithms that don’t cover </w:t>
-      </w:r>
-      <w:proofErr w:type="gramStart"/>
-      <w:r>
-        <w:rPr>
-          <w:color w:val="000000"/>
-          <w:sz w:val="20"/>
-          <w:szCs w:val="20"/>
-          <w:shd w:val="clear" w:color="auto" w:fill="FFFFFF"/>
-        </w:rPr>
-        <w:t>all of</w:t>
-      </w:r>
-      <w:proofErr w:type="gramEnd"/>
-      <w:r>
-        <w:rPr>
-          <w:color w:val="000000"/>
-          <w:sz w:val="20"/>
-          <w:szCs w:val="20"/>
-          <w:shd w:val="clear" w:color="auto" w:fill="FFFFFF"/>
-        </w:rPr>
-        <w:t xml:space="preserve"> the needed bases. Even with these issues, a huge amount of progress has been made and has shown where the real challenges lie. </w:t>
+        <w:t>These listed approaches are not perfect however and each of them come with their own drawbacks. The major issues attached to the current solutions would be too much computational need, unperfected algorithms, or over specific algorithms that don’t cover all of the needed bases. Even with these issues, a huge amount of progress has been made and has shown where the real challenges lie. </w:t>
       </w:r>
     </w:p>
     <w:p>
@@ -760,10 +672,7 @@
         <w:ind w:start="18pt" w:hanging="18pt"/>
       </w:pPr>
       <w:r>
-        <w:t xml:space="preserve">[2]    </w:t>
-      </w:r>
-      <w:r>
-        <w:t>To start, there has been the creation of algorithms which are shown in this book which are able to deter people from trying to invade privacy with approaches in which their computing power is unknown. This process they describe is done through syntheticizers which is meant to create a synthetic database which preserves privacy. (page 174) The methods in which I described above include the use of syntheticizers, when its job is to release a random subset of input data such that any breach of the system is not a breach of privacy. This method creates a disarray of data which cannot be connected to an individual or even connected to other pieces of data which may have also been leaked. The pros of this approach is that there is no current computing power which could cause a major privacy concern during a breach, however with rapid developing computing power and algorithm complexity, this could be beached and cause a major problem eventually. The main problem with this solution is that the algorithm is not going to be efficient enough in the future and eventually will need to be optimized or changed. The current scope focuses on attacks of a major database as a whole, whereas an attack on a small database or just a subsection of a large database is still an issue. We will be working with a database which covers this smaller size set which will help enforce a protection of privacy for these smaller, more vulnerable datasets.</w:t>
+        <w:t>[2]    To start, there has been the creation of algorithms which are shown in this book which are able to deter people from trying to invade privacy with approaches in which their computing power is unknown. This process they describe is done through syntheticizers which is meant to create a synthetic database which preserves privacy. (page 174) The methods in which I described above include the use of syntheticizers, when its job is to release a random subset of input data such that any breach of the system is not a breach of privacy. This method creates a disarray of data which cannot be connected to an individual or even connected to other pieces of data which may have also been leaked. The pros of this approach is that there is no current computing power which could cause a major privacy concern during a breach, however with rapid developing computing power and algorithm complexity, this could be beached and cause a major problem eventually. The main problem with this solution is that the algorithm is not going to be efficient enough in the future and eventually will need to be optimized or changed. The current scope focuses on attacks of a major database as a whole, whereas an attack on a small database or just a subsection of a large database is still an issue. We will be working with a database which covers this smaller size set which will help enforce a protection of privacy for these smaller, more vulnerable datasets.</w:t>
       </w:r>
     </w:p>
     <w:p>
@@ -824,8 +733,6 @@
       </w:r>
       <w:r>
         <w:tab/>
-      </w:r>
-      <w:r>
         <w:t>This talk is about google brain which trains machine learning to protect privacy. They use machine learning in order to protect privacy by using an algorithm to convert each of the ‘trees’ in the ‘forest’ and randomly move them around the forest. This makes the position of the data unpredictable and protects privacy by making it much harder for the attacker to replicate the data positions/connections. The pros of this approach is that the data is being generated with AI which is much more unpredictable than a randomizer, cons are that the AI takes much longer to jumble the data and especially takes longer the more data it is being used on. There are strong guarantees that this will strongly help privacy protection, and there is improvement still to be done with the complexity of the AI and its efficiency.`</w:t>
       </w:r>
     </w:p>
@@ -888,8 +795,6 @@
       </w:r>
       <w:r>
         <w:tab/>
-      </w:r>
-      <w:r>
         <w:t>There have been implementations of AI which are meant to protect/preserve privacy. This makes the cloud a useful tool for privacy protection putting data in these train models which are better than a centralized database. This uses the method of using people’s on-device data which prevents the threat of a centralized attack, but also incurs the risk of privacy protection on their personal device. This makes data harder to reach for attackers since they will need a more directed attack towards an individual and will not come out with a large privacy breach. Pros are that people are able to protect their own privacy which gives more privacy to the user if they choose to protect themselves better than others. The shortcomings are that people who are not as educated around technology and privacy could struggle to understand how they’re being protected or how to protect themselves. There is more room for room for improvement of this method and we should see to dive into a similar dataset with individuals and their own data.</w:t>
       </w:r>
     </w:p>
@@ -917,8 +822,6 @@
       </w:r>
       <w:r>
         <w:tab/>
-      </w:r>
-      <w:r>
         <w:t>The paper goes over federated learning and the four core challenges with implementing it: expensive communication, systems heterogeneity, statistical heterogeneity, and privacy concerns. The paper is structured in addressing the four core challenges listed above. This method hits the nail on the head with bringing out concerns with federated learning. There may be other concerns that these four categories do not touch upon. Developing device-specific privacy restriction on a granular level instead of covering privacy at a global and local level. Ensure that future testing is grounded in real-world settings, assumptions, and datasets. This will help bring forward new solutions for the future.</w:t>
       </w:r>
     </w:p>
@@ -994,8 +897,6 @@
       </w:r>
       <w:r>
         <w:tab/>
-      </w:r>
-      <w:r>
         <w:t xml:space="preserve">There is a method which was created by Aircloak called Diffix which anonymizes data in SQL and makes bug reports which help troubleshoot vulnerabilities in a system. This is done through the use of an algorithm which uses searches in order to find data which could be linked together in a white hat hacking form. This prevents data from being caught out from an outside source first. This system is able to weed out many vulnerabilities around things like social security </w:t>
       </w:r>
       <w:r>
@@ -1026,8 +927,6 @@
       </w:r>
       <w:r>
         <w:tab/>
-      </w:r>
-      <w:r>
         <w:t xml:space="preserve">Dawn Song, a professor at the University of California, Berkeley, outlines her idea of a world where user can control their personal data and even receive income from it. She intends to find out who really owns the data and what incentives can be administered to an individual in return to contributing their data. Instead of storing data on central servers, which are vulnerable to attacks, they will use blockchain technology to keep the data secure. As a positive, users are able to generate revenue through their personal data. As a negative, data controllers will have to offset the cost of purchasing data through advertisements. Finding the incentives that will give people value that matches the value of their data. </w:t>
       </w:r>
     </w:p>
@@ -1068,8 +967,6 @@
       </w:r>
       <w:r>
         <w:tab/>
-      </w:r>
-      <w:r>
         <w:t>Document how differential privacy mechanisms can solve problems in emerging AI fields: machine learning, deep learning, and multi-agent systems. The paper is broken into three sections: machine learning, deep learning, and multi-agent systems. In the multi-agent system section, they outline how a differentially private multi-agent system works. Differentially private noise can be added to five places in a deep neural network. Breaking up the paper by showing how differential privacy interacts with the three major AI fields provides a granular analysis compared to AI in general. With some of these interactions like differential privacy and fairness, there still seems to be a lack of data showing the concrete benefit of this relationship. Look more into multi-agent transferring. Existing methods use homomorphic cryptosystems which require a high computational overhead. Differential privacy provides a lighter computational alternative.</w:t>
       </w:r>
     </w:p>
@@ -1097,8 +994,6 @@
       </w:r>
       <w:r>
         <w:tab/>
-      </w:r>
-      <w:r>
         <w:t>Research of specific methods within differential privacy to randomize information obtained by AI to protect personal information from being attached to the data as well as their shortcomings. It discusses multiple mechanisms and algorithms that have been used and tested that are very effective in protecting people's privacy as well as going further and showing how deep learning is affected by adding noise during and after its training. The shortcomings discussed are mainly the balance between utility and protection of privacy. Being able to protect someone's information while also being able to use the data for whatever purpose is the entire goal of differential privacy and many algorithms discussed in this are good at protecting privacy and some issues with the approaches of training deep learning algorithms. More progress into deep learning approaches. We will not be doing high level deep learning within our frameworks.</w:t>
       </w:r>
     </w:p>
@@ -1126,8 +1021,6 @@
       </w:r>
       <w:r>
         <w:tab/>
-      </w:r>
-      <w:r>
         <w:t>This has applied the use of artificial intelligence into the differential privacy based system to improve privacy protection. This uses a machine learning system which creates noise between two databases in order to keep data scattered too much for a person to determine any patterns. This obviously helps individuals' privacy, but it falls short on utility since it takes more time and effort to do anything or make data changes in the application. We will most likely work on some system which is benefitted by AI and we plan to test it on its usability and how much it protects a person's privacy.</w:t>
       </w:r>
     </w:p>
@@ -1155,8 +1048,6 @@
       </w:r>
       <w:r>
         <w:tab/>
-      </w:r>
-      <w:r>
         <w:t>Utilizes privacy protection in crowd sourced data collection used to guide ethical decision-making by AI. Splits the differential privacy paradigm into voter/record level and centralized/distributed perturbation. They propose three algorithms that achieve privacy within the four paradigms mentioned above. This paper opens up differential privacy into four paradigms to test every aspect of it. The researchers propose several algorithms and prove their effectiveness and accuracy through facts and figures. Does not seem to have any shortcomings except that the paper did not take into account fairness principles. Preserve the privacy of users in the aggregation of fairness preferences We are not building algorithms from the ground up, but rather using the resources already developed and testing its effectiveness on datasets.</w:t>
       </w:r>
     </w:p>
@@ -1185,8 +1076,6 @@
       </w:r>
       <w:r>
         <w:tab/>
-      </w:r>
-      <w:r>
         <w:t>This short journal talks about the ethics behind AI and the ethical dilemmas which are made by AI handling data. The journal talks about the current dilemma behind allowing AI to work with big data sets especially those containing personal information. However they show the current privacy protection improvements that come from differential privacy AI. The pros consist of data covered under better privacy, but it decreases utility in the system. There is more testing to be done especially to make sure the AI privacy method is usable and ethical.</w:t>
       </w:r>
     </w:p>
@@ -1207,996 +1096,38 @@
         </w:rPr>
       </w:pPr>
       <w:r>
-        <w:t>Before</w:t>
-      </w:r>
-      <w:r>
-        <w:t xml:space="preserve"> you begin to format your paper, first write and save the content as a separate text file. </w:t>
-      </w:r>
-      <w:r>
         <w:rPr>
           <w:lang w:val="en-US"/>
         </w:rPr>
-        <w:t>Complete all content and organizational editing before formatting. Please note sections A-D below for more information on proofreading, spelling and grammar.</w:t>
+        <w:t>Johnny – Comment fixes, found dataset, discussion and results section.</w:t>
       </w:r>
     </w:p>
     <w:p>
       <w:pPr>
         <w:pStyle w:val="BodyText"/>
-      </w:pPr>
-      <w:r>
-        <w:t>Keep your text and graphic files separate until after the text has been formatted and styled. Do not use hard tabs, and limit use of hard returns to only one return at the end of a paragraph. Do not add any kind of pagination anywhere in the paper. Do not number text heads-the template will do that for you.</w:t>
-      </w:r>
-    </w:p>
-    <w:p>
-      <w:pPr>
-        <w:pStyle w:val="Heading2"/>
-      </w:pPr>
-      <w:r>
-        <w:t>Abbreviations</w:t>
-      </w:r>
-      <w:r>
-        <w:t xml:space="preserve"> and Acronyms</w:t>
+        <w:rPr>
+          <w:lang w:val="en-US"/>
+        </w:rPr>
+      </w:pPr>
+      <w:r>
+        <w:rPr>
+          <w:lang w:val="en-US"/>
+        </w:rPr>
+        <w:t>Peter – Tool implementation.</w:t>
       </w:r>
     </w:p>
     <w:p>
       <w:pPr>
         <w:pStyle w:val="BodyText"/>
-      </w:pPr>
-      <w:r>
-        <w:t xml:space="preserve">Define abbreviations and acronyms the first time they are used in the text, even after they have been defined in the abstract. Abbreviations such as IEEE, SI, MKS, CGS, </w:t>
-      </w:r>
-      <w:proofErr w:type="spellStart"/>
-      <w:r>
-        <w:t>sc</w:t>
-      </w:r>
-      <w:proofErr w:type="spellEnd"/>
-      <w:r>
-        <w:t>, dc, and rms do not have to be defined. Do not use abbreviations in the title or heads unless they are unavoidable.</w:t>
-      </w:r>
-    </w:p>
-    <w:p>
-      <w:pPr>
-        <w:pStyle w:val="Heading2"/>
-      </w:pPr>
-      <w:r>
-        <w:t>Units</w:t>
-      </w:r>
-    </w:p>
-    <w:p>
-      <w:pPr>
-        <w:pStyle w:val="bulletlist"/>
-      </w:pPr>
-      <w:r>
-        <w:t xml:space="preserve">Use </w:t>
-      </w:r>
-      <w:r>
-        <w:t>either</w:t>
-      </w:r>
-      <w:r>
-        <w:t xml:space="preserve"> SI (MKS) or CGS as primary units. (SI units are encouraged.) English units may be used as secondary units (in parentheses). An exception would be the use of English units as identifiers in trade, such as “3.5-inch disk drive”.</w:t>
-      </w:r>
-    </w:p>
-    <w:p>
-      <w:pPr>
-        <w:pStyle w:val="bulletlist"/>
-      </w:pPr>
-      <w:r>
-        <w:t xml:space="preserve">Avoid combining SI and CGS units, such as current in amperes and magnetic field in </w:t>
-      </w:r>
-      <w:proofErr w:type="spellStart"/>
-      <w:r>
-        <w:t>oersteds</w:t>
-      </w:r>
-      <w:proofErr w:type="spellEnd"/>
-      <w:r>
-        <w:t>. This often leads to confusion because equations do not balance dimensionally. If you must use mixed units, clearly state the units for each quantity that you use in an equation.</w:t>
-      </w:r>
-    </w:p>
-    <w:p>
-      <w:pPr>
-        <w:pStyle w:val="bulletlist"/>
-      </w:pPr>
-      <w:r>
-        <w:t>Do not mix complete spellings and abbreviations of units: “Wb/m2” or “</w:t>
-      </w:r>
-      <w:proofErr w:type="spellStart"/>
-      <w:r>
-        <w:t>webers</w:t>
-      </w:r>
-      <w:proofErr w:type="spellEnd"/>
-      <w:r>
-        <w:t xml:space="preserve"> per square meter”, not “</w:t>
-      </w:r>
-      <w:proofErr w:type="spellStart"/>
-      <w:r>
-        <w:t>webers</w:t>
-      </w:r>
-      <w:proofErr w:type="spellEnd"/>
-      <w:r>
-        <w:t xml:space="preserve">/m2”.  Spell out units when they appear in text: “. . . a few </w:t>
-      </w:r>
-      <w:proofErr w:type="spellStart"/>
-      <w:r>
-        <w:t>henries</w:t>
-      </w:r>
-      <w:proofErr w:type="spellEnd"/>
-      <w:r>
-        <w:t>”, not “. . . a few H”.</w:t>
-      </w:r>
-    </w:p>
-    <w:p>
-      <w:pPr>
-        <w:pStyle w:val="sponsors"/>
-        <w:framePr w:wrap="auto" w:vAnchor="page" w:hAnchor="page" w:x="45.90pt" w:y="756.05pt"/>
-        <w:ind w:firstLine="14.45pt"/>
-      </w:pPr>
-      <w:r>
-        <w:t>Identif</w:t>
-      </w:r>
-      <w:r>
-        <w:t xml:space="preserve">y applicable </w:t>
-      </w:r>
-      <w:r>
-        <w:t>funding agency</w:t>
-      </w:r>
-      <w:r>
-        <w:t xml:space="preserve"> here. </w:t>
-      </w:r>
-      <w:r>
-        <w:rPr>
-          <w:iCs/>
-        </w:rPr>
-        <w:t>If none, delete this text box</w:t>
-      </w:r>
-      <w:r>
-        <w:rPr>
-          <w:iCs/>
-        </w:rPr>
-        <w:t>.</w:t>
-      </w:r>
-    </w:p>
-    <w:p>
-      <w:pPr>
-        <w:pStyle w:val="bulletlist"/>
-      </w:pPr>
-      <w:r>
-        <w:t xml:space="preserve">Use a zero before decimal points: “0.25”, not “.25”. Use “cm3”, not “cc”. </w:t>
-      </w:r>
-      <w:r>
-        <w:t>(</w:t>
-      </w:r>
-      <w:r>
-        <w:rPr>
-          <w:i/>
-          <w:iCs/>
-        </w:rPr>
-        <w:t>bullet list</w:t>
-      </w:r>
-      <w:r>
-        <w:t>)</w:t>
-      </w:r>
-    </w:p>
-    <w:p>
-      <w:pPr>
-        <w:pStyle w:val="Heading2"/>
-      </w:pPr>
-      <w:r>
-        <w:t>Equations</w:t>
-      </w:r>
-    </w:p>
-    <w:p>
-      <w:pPr>
-        <w:pStyle w:val="BodyText"/>
-      </w:pPr>
-      <w:r>
-        <w:t>The equations are an exception to the prescribed specifications of this template. You will need to determine whether or not your equation should be typed using either the Times New Roman or the Symbol font (please no other font). To create multileveled equations, it may be necessary to treat the equation as a graphic and insert it into the text after your paper is styled.</w:t>
-      </w:r>
-    </w:p>
-    <w:p>
-      <w:pPr>
-        <w:pStyle w:val="BodyText"/>
         <w:rPr>
           <w:lang w:val="en-US"/>
         </w:rPr>
       </w:pPr>
       <w:r>
-        <w:t xml:space="preserve">Number equations consecutively. Equation numbers, within parentheses, are to position flush right, as in (1), using a right tab stop. To make your equations more compact, you may use the solidus ( / ), the exp function, or appropriate exponents. Italicize Roman symbols for quantities and </w:t>
-      </w:r>
-      <w:r>
-        <w:t>variables, but not Greek symbols. Use a long dash rather than a hyphen for a minus sign. Punctuate equations with commas or periods when they are part of a sentence, as in</w:t>
-      </w:r>
-      <w:r>
         <w:rPr>
           <w:lang w:val="en-US"/>
         </w:rPr>
-        <w:t>:</w:t>
-      </w:r>
-    </w:p>
-    <w:p>
-      <w:pPr>
-        <w:pStyle w:val="equation"/>
-        <w:rPr>
-          <w:rFonts w:hint="eastAsia"/>
-        </w:rPr>
-      </w:pPr>
-      <w:r>
-        <w:tab/>
-      </w:r>
-      <w:r>
-        <w:rPr>
-          <w:rFonts w:ascii="Times New Roman" w:hAnsi="Times New Roman" w:cs="Times New Roman"/>
-          <w:i/>
-        </w:rPr>
-        <w:t>a</w:t>
-      </w:r>
-      <w:r>
-        <w:t></w:t>
-      </w:r>
-      <w:r>
-        <w:t></w:t>
-      </w:r>
-      <w:r>
-        <w:t></w:t>
-      </w:r>
-      <w:r>
-        <w:rPr>
-          <w:rFonts w:ascii="Times New Roman" w:hAnsi="Times New Roman" w:cs="Times New Roman"/>
-          <w:i/>
-        </w:rPr>
-        <w:t>b</w:t>
-      </w:r>
-      <w:r>
-        <w:t></w:t>
-      </w:r>
-      <w:r>
-        <w:t></w:t>
-      </w:r>
-      <w:r>
-        <w:t></w:t>
-      </w:r>
-      <w:r>
-        <w:t></w:t>
-      </w:r>
-      <w:r>
-        <w:t></w:t>
-      </w:r>
-      <w:r>
-        <w:tab/>
-      </w:r>
-      <w:r>
-        <w:t></w:t>
-      </w:r>
-      <w:r>
-        <w:t></w:t>
-      </w:r>
-      <w:r>
-        <w:t></w:t>
-      </w:r>
-    </w:p>
-    <w:p>
-      <w:pPr>
-        <w:pStyle w:val="BodyText"/>
-      </w:pPr>
-      <w:r>
-        <w:t>Note that the equation is centered using a center tab stop. Be sure that the symbols in your equation have been defined before or immediately following the equation. Use “(1)”, not “Eq. (1)” or “equation (1)”, except at the beginning of a sentence: “Equation (1) is . . .”</w:t>
-      </w:r>
-    </w:p>
-    <w:p>
-      <w:pPr>
-        <w:pStyle w:val="Heading2"/>
-      </w:pPr>
-      <w:r>
-        <w:t>Some Common Mistakes</w:t>
-      </w:r>
-    </w:p>
-    <w:p>
-      <w:pPr>
-        <w:pStyle w:val="bulletlist"/>
-      </w:pPr>
-      <w:r>
-        <w:t>The word “data” is plural, not singular.</w:t>
-      </w:r>
-    </w:p>
-    <w:p>
-      <w:pPr>
-        <w:pStyle w:val="bulletlist"/>
-      </w:pPr>
-      <w:r>
-        <w:t xml:space="preserve">The subscript for the permeability of vacuum </w:t>
-      </w:r>
-      <w:r>
-        <w:rPr>
-          <w:rFonts w:ascii="Symbol" w:hAnsi="Symbol" w:cs="Symbol"/>
-          <w:i/>
-          <w:iCs/>
-          <w:snapToGrid w:val="0"/>
-        </w:rPr>
-        <w:t></w:t>
-      </w:r>
-      <w:r>
-        <w:rPr>
-          <w:vertAlign w:val="subscript"/>
-        </w:rPr>
-        <w:t>0</w:t>
-      </w:r>
-      <w:r>
-        <w:t>, and other common scientific constants, is zero with subscript formatting, not a lowercase letter “o”.</w:t>
-      </w:r>
-    </w:p>
-    <w:p>
-      <w:pPr>
-        <w:pStyle w:val="bulletlist"/>
-      </w:pPr>
-      <w:r>
-        <w:t xml:space="preserve">In American </w:t>
-      </w:r>
-      <w:r>
-        <w:t>English, commas, semi</w:t>
-      </w:r>
-      <w:r>
-        <w:t>colons, periods, question and exclamation marks are located within quotation marks only when a complete thought or name is cited, such as a title or full quotation. When quotation marks are used, instead of a bold or italic typeface, to highlight a word or phrase, punctuation should appear outside of the quotation marks. A parenthetical phrase or statement at the end of a sentence is punctuated outside of the closing parenthesis (like this). (A parenthetical sentence is punctuated within the parentheses.)</w:t>
-      </w:r>
-    </w:p>
-    <w:p>
-      <w:pPr>
-        <w:pStyle w:val="bulletlist"/>
-      </w:pPr>
-      <w:r>
-        <w:t>A graph within a graph is an “inset”, not an “insert”. The word alternatively is preferred to the word “alternately” (unless you really mean something that alternates).</w:t>
-      </w:r>
-    </w:p>
-    <w:p>
-      <w:pPr>
-        <w:pStyle w:val="bulletlist"/>
-      </w:pPr>
-      <w:r>
-        <w:t>Do not use the word “essentially” to mean “approximately” or “effectively”.</w:t>
-      </w:r>
-    </w:p>
-    <w:p>
-      <w:pPr>
-        <w:pStyle w:val="bulletlist"/>
-      </w:pPr>
-      <w:r>
-        <w:t>In your paper title, if the words “that uses” can accurately replace the word “using”, capitalize the “u”; if not, keep using lower-cased.</w:t>
-      </w:r>
-    </w:p>
-    <w:p>
-      <w:pPr>
-        <w:pStyle w:val="bulletlist"/>
-      </w:pPr>
-      <w:r>
-        <w:t>Be aware of the different meanings of the homophones “affect” and “effect”, “complement” and “compliment”, “discreet” and “discrete”, “principal” and “principle”.</w:t>
-      </w:r>
-    </w:p>
-    <w:p>
-      <w:pPr>
-        <w:pStyle w:val="bulletlist"/>
-      </w:pPr>
-      <w:r>
-        <w:t>Do not confuse “imply” and “infer”.</w:t>
-      </w:r>
-    </w:p>
-    <w:p>
-      <w:pPr>
-        <w:pStyle w:val="bulletlist"/>
-      </w:pPr>
-      <w:r>
-        <w:t>The prefix “non” is not a word; it should be joined to the word it modifies, usually without a hyphen.</w:t>
-      </w:r>
-    </w:p>
-    <w:p>
-      <w:pPr>
-        <w:pStyle w:val="bulletlist"/>
-      </w:pPr>
-      <w:r>
-        <w:t>There is no period after the “et” in the Latin abbreviation “et al.”.</w:t>
-      </w:r>
-    </w:p>
-    <w:p>
-      <w:pPr>
-        <w:pStyle w:val="bulletlist"/>
-      </w:pPr>
-      <w:r>
-        <w:t>The abbreviation “i.e.” means “that is”, and the abbreviation “e.g.” means “for example”.</w:t>
-      </w:r>
-    </w:p>
-    <w:p>
-      <w:pPr>
-        <w:pStyle w:val="BodyText"/>
-      </w:pPr>
-      <w:r>
-        <w:t>An excellent style manual for science writers is [7].</w:t>
-      </w:r>
-    </w:p>
-    <w:p>
-      <w:pPr>
-        <w:pStyle w:val="Heading1"/>
-      </w:pPr>
-      <w:r>
-        <w:t xml:space="preserve">Using the </w:t>
-      </w:r>
-      <w:r>
-        <w:t>Template</w:t>
-      </w:r>
-    </w:p>
-    <w:p>
-      <w:pPr>
-        <w:pStyle w:val="BodyText"/>
-      </w:pPr>
-      <w:r>
-        <w:t xml:space="preserve">After the text edit has been completed, the paper is ready for the template. Duplicate the template file by using the Save As command, and use the naming convention prescribed by your conference for the name of your paper. In this newly created file, highlight all of the contents and import your prepared text file. You are now ready to style your paper; use </w:t>
-      </w:r>
-      <w:r>
-        <w:lastRenderedPageBreak/>
-        <w:t>the scroll down window on the left of the MS Word Formatting toolbar.</w:t>
-      </w:r>
-    </w:p>
-    <w:p>
-      <w:pPr>
-        <w:pStyle w:val="Heading2"/>
-      </w:pPr>
-      <w:r>
-        <w:t>Authors</w:t>
-      </w:r>
-      <w:r>
-        <w:t xml:space="preserve"> and Affiliations</w:t>
-      </w:r>
-    </w:p>
-    <w:p>
-      <w:pPr>
-        <w:pStyle w:val="BodyText"/>
-      </w:pPr>
-      <w:r>
-        <w:rPr>
-          <w:b/>
-        </w:rPr>
-        <w:t xml:space="preserve">The template is </w:t>
-      </w:r>
-      <w:r>
-        <w:rPr>
-          <w:b/>
-        </w:rPr>
-        <w:t>designed</w:t>
-      </w:r>
-      <w:r>
-        <w:rPr>
-          <w:b/>
-          <w:lang w:val="en-US"/>
-        </w:rPr>
-        <w:t xml:space="preserve"> for,</w:t>
-      </w:r>
-      <w:r>
-        <w:rPr>
-          <w:b/>
-        </w:rPr>
-        <w:t xml:space="preserve"> but not limited to</w:t>
-      </w:r>
-      <w:r>
-        <w:rPr>
-          <w:b/>
-          <w:lang w:val="en-US"/>
-        </w:rPr>
-        <w:t>,</w:t>
-      </w:r>
-      <w:r>
-        <w:rPr>
-          <w:b/>
-          <w:lang w:val="en-US"/>
-        </w:rPr>
-        <w:t xml:space="preserve"> </w:t>
-      </w:r>
-      <w:r>
-        <w:rPr>
-          <w:b/>
-          <w:lang w:val="en-US"/>
-        </w:rPr>
-        <w:t>six</w:t>
-      </w:r>
-      <w:r>
-        <w:rPr>
-          <w:b/>
-          <w:lang w:val="en-US"/>
-        </w:rPr>
-        <w:t xml:space="preserve"> authors.</w:t>
-      </w:r>
-      <w:r>
-        <w:rPr>
-          <w:lang w:val="en-US"/>
-        </w:rPr>
-        <w:t xml:space="preserve"> </w:t>
-      </w:r>
-      <w:r>
-        <w:rPr>
-          <w:lang w:val="en-US"/>
-        </w:rPr>
-        <w:t xml:space="preserve">A minimum of one author is required for all conference articles. </w:t>
-      </w:r>
-      <w:r>
-        <w:t>Author names should be listed starting from left to right and then moving down to the next line. This is the author sequence that will be used in future citations and by indexing services.</w:t>
-      </w:r>
-      <w:r>
-        <w:t xml:space="preserve"> </w:t>
-      </w:r>
-      <w:r>
-        <w:t>Names should not be listed in columns nor group by affiliation.</w:t>
-      </w:r>
-      <w:r>
-        <w:rPr>
-          <w:lang w:val="en-US"/>
-        </w:rPr>
-        <w:t xml:space="preserve"> </w:t>
-      </w:r>
-      <w:r>
-        <w:t>Please keep your affiliations as succinct as possible (for example, do not differentiate among departments of the same organization).</w:t>
-      </w:r>
-    </w:p>
-    <w:p>
-      <w:pPr>
-        <w:pStyle w:val="Heading3"/>
-      </w:pPr>
-      <w:r>
-        <w:t xml:space="preserve">For papers with more than six authors: </w:t>
-      </w:r>
-      <w:r>
-        <w:rPr>
-          <w:i w:val="0"/>
-        </w:rPr>
-        <w:t>Add author names horizontally, moving to a third row if needed for more than 8 authors.</w:t>
-      </w:r>
-    </w:p>
-    <w:p>
-      <w:pPr>
-        <w:pStyle w:val="Heading3"/>
-      </w:pPr>
-      <w:r>
-        <w:t xml:space="preserve">For </w:t>
-      </w:r>
-      <w:r>
-        <w:t xml:space="preserve">papers with less than </w:t>
-      </w:r>
-      <w:r>
-        <w:t>six</w:t>
-      </w:r>
-      <w:r>
-        <w:t xml:space="preserve"> authors</w:t>
-      </w:r>
-      <w:r>
-        <w:t xml:space="preserve">: </w:t>
-      </w:r>
-      <w:r>
-        <w:rPr>
-          <w:i w:val="0"/>
-        </w:rPr>
-        <w:t>To change the default, adjust the template as follows.</w:t>
-      </w:r>
-    </w:p>
-    <w:p>
-      <w:pPr>
-        <w:pStyle w:val="Heading4"/>
-      </w:pPr>
-      <w:r>
-        <w:t>Selection</w:t>
-      </w:r>
-      <w:r>
-        <w:t xml:space="preserve">: </w:t>
-      </w:r>
-      <w:r>
-        <w:rPr>
-          <w:i w:val="0"/>
-        </w:rPr>
-        <w:t>Highlight all author and affiliation lines.</w:t>
-      </w:r>
-    </w:p>
-    <w:p>
-      <w:pPr>
-        <w:pStyle w:val="Heading4"/>
-      </w:pPr>
-      <w:r>
-        <w:t>Change number of columns:</w:t>
-      </w:r>
-      <w:r>
-        <w:t xml:space="preserve"> </w:t>
-      </w:r>
-      <w:r>
-        <w:rPr>
-          <w:i w:val="0"/>
-        </w:rPr>
-        <w:t xml:space="preserve">Select the Columns icon from the MS Word Standard toolbar and then select </w:t>
-      </w:r>
-      <w:r>
-        <w:rPr>
-          <w:i w:val="0"/>
-        </w:rPr>
-        <w:t>the correct number of columns</w:t>
-      </w:r>
-      <w:r>
-        <w:rPr>
-          <w:i w:val="0"/>
-        </w:rPr>
-        <w:t xml:space="preserve"> from the selection palette.</w:t>
-      </w:r>
-    </w:p>
-    <w:p>
-      <w:pPr>
-        <w:pStyle w:val="Heading4"/>
-        <w:rPr>
-          <w:i w:val="0"/>
-        </w:rPr>
-      </w:pPr>
-      <w:r>
-        <w:t xml:space="preserve">Deletion: </w:t>
-      </w:r>
-      <w:r>
-        <w:rPr>
-          <w:i w:val="0"/>
-        </w:rPr>
-        <w:t xml:space="preserve">Delete the author and affiliation lines for the </w:t>
-      </w:r>
-      <w:r>
-        <w:rPr>
-          <w:i w:val="0"/>
-        </w:rPr>
-        <w:t>extra authors.</w:t>
-      </w:r>
-    </w:p>
-    <w:p>
-      <w:pPr>
-        <w:jc w:val="start"/>
-        <w:rPr>
-          <w:i/>
-          <w:iCs/>
-          <w:noProof/>
-        </w:rPr>
-      </w:pPr>
-    </w:p>
-    <w:p>
-      <w:pPr>
-        <w:pStyle w:val="Heading2"/>
-      </w:pPr>
-      <w:r>
-        <w:t>Identify</w:t>
-      </w:r>
-      <w:r>
-        <w:t xml:space="preserve"> the Headings</w:t>
-      </w:r>
-    </w:p>
-    <w:p>
-      <w:pPr>
-        <w:pStyle w:val="BodyText"/>
-      </w:pPr>
-      <w:r>
-        <w:t>Headings, or heads, are organizational devices that guide the reader through your paper. There are two types: component heads and text heads.</w:t>
-      </w:r>
-    </w:p>
-    <w:p>
-      <w:pPr>
-        <w:pStyle w:val="BodyText"/>
-      </w:pPr>
-      <w:r>
-        <w:t>Component heads identify the different components of your paper and are not topically subordinate to each other. Examples include Acknowledgments and References and, for these, the correct style to use is “Heading 5”. Use “figure caption” for your Figure captions, and “table head” for your table title. Run-in heads, such as “Abstract”, will require you to apply a style (in this case, italic) in addition to the style provided by the drop down menu to differentiate the head from the text.</w:t>
-      </w:r>
-    </w:p>
-    <w:p>
-      <w:pPr>
-        <w:pStyle w:val="BodyText"/>
-      </w:pPr>
-      <w:r>
-        <w:t>Text heads organize the topics on a relational, hierarchical basis. For example, the paper title is the primary text head because all subsequent material relates and elaborates on this one topic. If there are two or more sub-topics, the next level head (uppercase Roman numerals) should be used and, conversely, if there are not at least two sub-topics, then no subheads should be introduced. Styles named “Heading 1”, “Heading 2”, “Heading 3”, and “Heading 4” are prescribed.</w:t>
-      </w:r>
-    </w:p>
-    <w:p>
-      <w:pPr>
-        <w:pStyle w:val="Heading2"/>
-      </w:pPr>
-      <w:r>
-        <w:t>Figures and Tables</w:t>
-      </w:r>
-    </w:p>
-    <w:p>
-      <w:pPr>
-        <w:pStyle w:val="Heading4"/>
-      </w:pPr>
-      <w:r>
-        <w:t xml:space="preserve"> </w:t>
-      </w:r>
-      <w:r>
-        <w:t xml:space="preserve">Positioning Figures and Tables: </w:t>
-      </w:r>
-      <w:r>
-        <w:rPr>
-          <w:i w:val="0"/>
-        </w:rPr>
-        <w:t>Place figures and tables at the top and bottom of columns. Avoid placing them in the middle of columns. Large figures and tables may span across both columns. Figure captions should be below the figures; table heads should appear above the tables. Insert figures and tables after they are cited in the text. Use the abbreviation “Fig. 1”, even at the beginning of a sentence.</w:t>
-      </w:r>
-    </w:p>
-    <w:p>
-      <w:pPr>
-        <w:pStyle w:val="tablehead"/>
-      </w:pPr>
-      <w:r>
-        <w:t>Table Type Styles</w:t>
-      </w:r>
-    </w:p>
-    <w:tbl>
-      <w:tblPr>
-        <w:tblW w:w="0pt" w:type="dxa"/>
-        <w:jc w:val="center"/>
-        <w:tblBorders>
-          <w:top w:val="single" w:sz="2" w:space="0" w:color="auto"/>
-          <w:start w:val="single" w:sz="2" w:space="0" w:color="auto"/>
-          <w:bottom w:val="single" w:sz="2" w:space="0" w:color="auto"/>
-          <w:end w:val="single" w:sz="2" w:space="0" w:color="auto"/>
-          <w:insideH w:val="single" w:sz="2" w:space="0" w:color="auto"/>
-          <w:insideV w:val="single" w:sz="2" w:space="0" w:color="auto"/>
-        </w:tblBorders>
-        <w:tblLayout w:type="fixed"/>
-        <w:tblLook w:firstRow="0" w:lastRow="0" w:firstColumn="0" w:lastColumn="0" w:noHBand="0" w:noVBand="0"/>
-      </w:tblPr>
-      <w:tblGrid>
-        <w:gridCol w:w="720"/>
-        <w:gridCol w:w="2340"/>
-        <w:gridCol w:w="900"/>
-        <w:gridCol w:w="900"/>
-      </w:tblGrid>
-      <w:tr>
-        <w:trPr>
-          <w:cantSplit/>
-          <w:trHeight w:val="240"/>
-          <w:tblHeader/>
-          <w:jc w:val="center"/>
-        </w:trPr>
-        <w:tc>
-          <w:tcPr>
-            <w:tcW w:w="36pt" w:type="dxa"/>
-            <w:vMerge w:val="restart"/>
-            <w:vAlign w:val="center"/>
-          </w:tcPr>
-          <w:p>
-            <w:pPr>
-              <w:pStyle w:val="tablecolhead"/>
-            </w:pPr>
-            <w:r>
-              <w:t>Table Head</w:t>
-            </w:r>
-          </w:p>
-        </w:tc>
-        <w:tc>
-          <w:tcPr>
-            <w:tcW w:w="207pt" w:type="dxa"/>
-            <w:gridSpan w:val="3"/>
-            <w:vAlign w:val="center"/>
-          </w:tcPr>
-          <w:p>
-            <w:pPr>
-              <w:pStyle w:val="tablecolhead"/>
-            </w:pPr>
-            <w:r>
-              <w:t>Table Column Head</w:t>
-            </w:r>
-          </w:p>
-        </w:tc>
-      </w:tr>
-      <w:tr>
-        <w:trPr>
-          <w:cantSplit/>
-          <w:trHeight w:val="240"/>
-          <w:tblHeader/>
-          <w:jc w:val="center"/>
-        </w:trPr>
-        <w:tc>
-          <w:tcPr>
-            <w:tcW w:w="36pt" w:type="dxa"/>
-            <w:vMerge/>
-          </w:tcPr>
-          <w:p>
-            <w:pPr>
-              <w:rPr>
-                <w:sz w:val="16"/>
-                <w:szCs w:val="16"/>
-              </w:rPr>
-            </w:pPr>
-          </w:p>
-        </w:tc>
-        <w:tc>
-          <w:tcPr>
-            <w:tcW w:w="117pt" w:type="dxa"/>
-            <w:vAlign w:val="center"/>
-          </w:tcPr>
-          <w:p>
-            <w:pPr>
-              <w:pStyle w:val="tablecolsubhead"/>
-            </w:pPr>
-            <w:r>
-              <w:t>Table column subhead</w:t>
-            </w:r>
-          </w:p>
-        </w:tc>
-        <w:tc>
-          <w:tcPr>
-            <w:tcW w:w="45pt" w:type="dxa"/>
-            <w:vAlign w:val="center"/>
-          </w:tcPr>
-          <w:p>
-            <w:pPr>
-              <w:pStyle w:val="tablecolsubhead"/>
-            </w:pPr>
-            <w:r>
-              <w:t>Subhead</w:t>
-            </w:r>
-          </w:p>
-        </w:tc>
-        <w:tc>
-          <w:tcPr>
-            <w:tcW w:w="45pt" w:type="dxa"/>
-            <w:vAlign w:val="center"/>
-          </w:tcPr>
-          <w:p>
-            <w:pPr>
-              <w:pStyle w:val="tablecolsubhead"/>
-            </w:pPr>
-            <w:r>
-              <w:t>Subhead</w:t>
-            </w:r>
-          </w:p>
-        </w:tc>
-      </w:tr>
-      <w:tr>
-        <w:trPr>
-          <w:trHeight w:val="320"/>
-          <w:jc w:val="center"/>
-        </w:trPr>
-        <w:tc>
-          <w:tcPr>
-            <w:tcW w:w="36pt" w:type="dxa"/>
-            <w:vAlign w:val="center"/>
-          </w:tcPr>
-          <w:p>
-            <w:pPr>
-              <w:pStyle w:val="tablecopy"/>
-              <w:rPr>
-                <w:sz w:val="8"/>
-                <w:szCs w:val="8"/>
-              </w:rPr>
-            </w:pPr>
-            <w:r>
-              <w:t>copy</w:t>
-            </w:r>
-          </w:p>
-        </w:tc>
-        <w:tc>
-          <w:tcPr>
-            <w:tcW w:w="117pt" w:type="dxa"/>
-            <w:vAlign w:val="center"/>
-          </w:tcPr>
-          <w:p>
-            <w:pPr>
-              <w:pStyle w:val="tablecopy"/>
-            </w:pPr>
-            <w:r>
-              <w:t>More table copy</w:t>
-            </w:r>
-            <w:r>
-              <w:rPr>
-                <w:vertAlign w:val="superscript"/>
-              </w:rPr>
-              <w:t>a</w:t>
-            </w:r>
-          </w:p>
-        </w:tc>
-        <w:tc>
-          <w:tcPr>
-            <w:tcW w:w="45pt" w:type="dxa"/>
-            <w:vAlign w:val="center"/>
-          </w:tcPr>
-          <w:p>
-            <w:pPr>
-              <w:rPr>
-                <w:sz w:val="16"/>
-                <w:szCs w:val="16"/>
-              </w:rPr>
-            </w:pPr>
-          </w:p>
-        </w:tc>
-        <w:tc>
-          <w:tcPr>
-            <w:tcW w:w="45pt" w:type="dxa"/>
-            <w:vAlign w:val="center"/>
-          </w:tcPr>
-          <w:p>
-            <w:pPr>
-              <w:rPr>
-                <w:sz w:val="16"/>
-                <w:szCs w:val="16"/>
-              </w:rPr>
-            </w:pPr>
-          </w:p>
-        </w:tc>
-      </w:tr>
-    </w:tbl>
-    <w:p>
-      <w:pPr>
-        <w:pStyle w:val="tablefootnote"/>
-      </w:pPr>
-      <w:r>
-        <w:t xml:space="preserve">Sample </w:t>
-      </w:r>
-      <w:r>
-        <w:t>of</w:t>
-      </w:r>
-      <w:r>
-        <w:t xml:space="preserve"> a </w:t>
-      </w:r>
-      <w:r>
-        <w:t>Table</w:t>
-      </w:r>
-      <w:r>
-        <w:t xml:space="preserve"> </w:t>
-      </w:r>
-      <w:r>
-        <w:t>footnote</w:t>
-      </w:r>
-      <w:r>
-        <w:t xml:space="preserve">. </w:t>
-      </w:r>
-      <w:r>
-        <w:t>(</w:t>
-      </w:r>
-      <w:r>
-        <w:rPr>
-          <w:i/>
-        </w:rPr>
-        <w:t>Table footnote</w:t>
-      </w:r>
-      <w:r>
-        <w:t>)</w:t>
-      </w:r>
-    </w:p>
-    <w:p>
-      <w:pPr>
-        <w:pStyle w:val="figurecaption"/>
-      </w:pPr>
-      <w:r>
-        <w:t xml:space="preserve">Example of a figure </w:t>
-      </w:r>
-      <w:r>
-        <w:t>caption</w:t>
-      </w:r>
-      <w:r>
-        <w:t xml:space="preserve">. </w:t>
-      </w:r>
-      <w:r>
-        <w:rPr>
-          <w:iCs/>
-        </w:rPr>
-        <w:t>(</w:t>
-      </w:r>
-      <w:r>
-        <w:rPr>
-          <w:i/>
-          <w:iCs/>
-        </w:rPr>
-        <w:t>figure caption</w:t>
-      </w:r>
-      <w:r>
-        <w:rPr>
-          <w:iCs/>
-        </w:rPr>
-        <w:t>)</w:t>
-      </w:r>
-    </w:p>
-    <w:p>
-      <w:pPr>
-        <w:pStyle w:val="BodyText"/>
-      </w:pPr>
-      <w:r>
-        <w:t>Figure Labels: Use 8 point Times New Roman for Figure labels. Use words rather than symbols or abbreviations when writing Figure axis labels to avoid confusing the reader. As an example, write the quantity “Magnetization”, or “Magnetization, M”, not just “M”. If including units in the label, present them within parentheses. Do not label axes only with units. In the example, write “Magnetization (A/m)” or “Magnetization {A[m(1)]}”, not just “A/m”. Do not label axes</w:t>
-      </w:r>
-      <w:r>
-        <w:t xml:space="preserve"> </w:t>
-      </w:r>
-      <w:r>
-        <w:t>with a ratio of quantities and units. For example, write “Temperature (K)”, not “Temperature/K”.</w:t>
+        <w:t>Chris – Comment fixes, discussion and results section, and document formatting.</w:t>
       </w:r>
     </w:p>
     <w:p>
@@ -2242,7 +1173,6 @@
       <w:r>
         <w:t>”. Avoid the stilted expression “</w:t>
       </w:r>
-      <w:proofErr w:type="spellStart"/>
       <w:r>
         <w:rPr>
           <w:lang w:val="en-US"/>
@@ -2250,11 +1180,7 @@
         <w:t>o</w:t>
       </w:r>
       <w:r>
-        <w:t>ne</w:t>
-      </w:r>
-      <w:proofErr w:type="spellEnd"/>
-      <w:r>
-        <w:t xml:space="preserve"> of us (R. B. G.) thanks </w:t>
+        <w:t xml:space="preserve">ne of us (R. B. G.) thanks </w:t>
       </w:r>
       <w:r>
         <w:t>...</w:t>
@@ -2601,14 +1527,7 @@
         <w:rPr>
           <w:color w:val="000000"/>
         </w:rPr>
-        <w:t xml:space="preserve">, </w:t>
-      </w:r>
-      <w:r>
-        <w:rPr>
-          <w:color w:val="000000"/>
-        </w:rPr>
-        <w:lastRenderedPageBreak/>
-        <w:t xml:space="preserve">Joseph Near, 4 Aug. 2020, </w:t>
+        <w:t xml:space="preserve">, Joseph Near, 4 Aug. 2020, </w:t>
       </w:r>
       <w:hyperlink r:id="rId12" w:history="1">
         <w:r>
@@ -5193,6 +4112,7 @@
     <w:lsdException w:name="Emphasis" w:qFormat="1"/>
     <w:lsdException w:name="Normal (Web)" w:uiPriority="99"/>
     <w:lsdException w:name="HTML Keyboard" w:semiHidden="1" w:unhideWhenUsed="1"/>
+    <w:lsdException w:name="Normal Table" w:semiHidden="1" w:unhideWhenUsed="1"/>
     <w:lsdException w:name="annotation subject" w:semiHidden="1" w:unhideWhenUsed="1"/>
     <w:lsdException w:name="No List" w:semiHidden="1" w:unhideWhenUsed="1"/>
     <w:lsdException w:name="Outline List 1" w:semiHidden="1" w:unhideWhenUsed="1"/>
@@ -5235,8 +4155,11 @@
     <w:lsdException w:name="Table Contemporary" w:semiHidden="1" w:unhideWhenUsed="1"/>
     <w:lsdException w:name="Table Elegant" w:semiHidden="1" w:unhideWhenUsed="1"/>
     <w:lsdException w:name="Table Professional" w:semiHidden="1" w:unhideWhenUsed="1"/>
+    <w:lsdException w:name="Table Subtle 1" w:semiHidden="1" w:unhideWhenUsed="1"/>
     <w:lsdException w:name="Table Subtle 2" w:semiHidden="1" w:unhideWhenUsed="1"/>
     <w:lsdException w:name="Table Web 1" w:semiHidden="1" w:unhideWhenUsed="1"/>
+    <w:lsdException w:name="Table Web 2" w:semiHidden="1" w:unhideWhenUsed="1"/>
+    <w:lsdException w:name="Table Web 3" w:semiHidden="1" w:unhideWhenUsed="1"/>
     <w:lsdException w:name="Balloon Text" w:semiHidden="1" w:unhideWhenUsed="1"/>
     <w:lsdException w:name="Table Theme" w:semiHidden="1" w:unhideWhenUsed="1"/>
     <w:lsdException w:name="Placeholder Text" w:semiHidden="1" w:uiPriority="99"/>

</xml_diff>